<commit_message>
Minha documentação - PI
Documentando tudo que estou realizando neste projeto.
</commit_message>
<xml_diff>
--- a/Minha Documentação - P.I - Roleta.docx
+++ b/Minha Documentação - P.I - Roleta.docx
@@ -4,9 +4,8 @@
   <w:body>
     <w:p>
       <w:pPr>
-        <w:pStyle w:val="SemEspaamento"/>
-        <w:jc w:val="center"/>
-        <w:rPr>
+        <w:rPr>
+          <w:rFonts w:ascii="Calibri" w:hAnsi="Calibri" w:cs="Calibri"/>
           <w:b/>
           <w:bCs/>
           <w:sz w:val="32"/>
@@ -15,294 +14,2163 @@
       </w:pPr>
       <w:r>
         <w:rPr>
+          <w:rFonts w:ascii="Calibri" w:hAnsi="Calibri" w:cs="Calibri"/>
           <w:b/>
           <w:bCs/>
           <w:sz w:val="32"/>
           <w:szCs w:val="32"/>
         </w:rPr>
-        <w:t>MEU RESUMO SOBRE A ROLETA DO NOSSO PROJETO INTEGRADOR</w:t>
-      </w:r>
-    </w:p>
-    <w:p>
-      <w:pPr>
-        <w:pStyle w:val="SemEspaamento"/>
-      </w:pPr>
-    </w:p>
-    <w:p>
-      <w:pPr>
-        <w:pStyle w:val="SemEspaamento"/>
-      </w:pPr>
-    </w:p>
-    <w:p>
-      <w:pPr>
-        <w:jc w:val="center"/>
-        <w:rPr>
-          <w:sz w:val="24"/>
-          <w:szCs w:val="24"/>
-        </w:rPr>
-      </w:pPr>
-      <w:r>
-        <w:rPr>
-          <w:sz w:val="24"/>
-          <w:szCs w:val="24"/>
-        </w:rPr>
-        <w:t>O projeto consiste na criação de um site para sorteio da ordem de atendimento de equipes de vendas. O sistema permite cadastrar nomes, equipes e supervisores, organizando-os em uma tabela que pode ser reordenada aleatoriamente.</w:t>
-      </w:r>
-    </w:p>
-    <w:p>
-      <w:pPr>
-        <w:jc w:val="center"/>
-        <w:rPr>
+        <w:t>P</w:t>
+      </w:r>
+      <w:r>
+        <w:rPr>
+          <w:rFonts w:ascii="Calibri" w:hAnsi="Calibri" w:cs="Calibri"/>
           <w:b/>
           <w:bCs/>
-          <w:sz w:val="24"/>
-          <w:szCs w:val="24"/>
-        </w:rPr>
-      </w:pPr>
-    </w:p>
-    <w:p>
-      <w:pPr>
-        <w:rPr>
+          <w:sz w:val="32"/>
+          <w:szCs w:val="32"/>
+        </w:rPr>
+        <w:t>rojeto Integrador: Roleta de Equipes de Vendas</w:t>
+      </w:r>
+    </w:p>
+    <w:p>
+      <w:pPr>
+        <w:rPr>
+          <w:rFonts w:ascii="Calibri" w:hAnsi="Calibri" w:cs="Calibri"/>
+          <w:sz w:val="24"/>
+          <w:szCs w:val="24"/>
+        </w:rPr>
+      </w:pPr>
+      <w:r>
+        <w:rPr>
+          <w:rFonts w:ascii="Calibri" w:hAnsi="Calibri" w:cs="Calibri"/>
+          <w:sz w:val="24"/>
+          <w:szCs w:val="24"/>
+        </w:rPr>
+        <w:t xml:space="preserve">Este projeto tem como objetivo desenvolver um sistema web para sorteio da ordem de atendimento de equipes de venda, facilitando a organização de eventos comerciais com </w:t>
+      </w:r>
+      <w:r>
+        <w:rPr>
+          <w:rFonts w:ascii="Calibri" w:hAnsi="Calibri" w:cs="Calibri"/>
+          <w:sz w:val="24"/>
+          <w:szCs w:val="24"/>
+        </w:rPr>
+        <w:t>t</w:t>
+      </w:r>
+      <w:r>
+        <w:rPr>
+          <w:rFonts w:ascii="Calibri" w:hAnsi="Calibri" w:cs="Calibri"/>
+          <w:sz w:val="24"/>
+          <w:szCs w:val="24"/>
+        </w:rPr>
+        <w:t>ransparênci</w:t>
+      </w:r>
+      <w:r>
+        <w:rPr>
+          <w:rFonts w:ascii="Calibri" w:hAnsi="Calibri" w:cs="Calibri"/>
+          <w:sz w:val="24"/>
+          <w:szCs w:val="24"/>
+        </w:rPr>
+        <w:t>a</w:t>
+      </w:r>
+      <w:r>
+        <w:rPr>
+          <w:rFonts w:ascii="Calibri" w:hAnsi="Calibri" w:cs="Calibri"/>
+          <w:sz w:val="24"/>
+          <w:szCs w:val="24"/>
+        </w:rPr>
+        <w:t>, automatização e interatividade</w:t>
+      </w:r>
+      <w:r>
+        <w:rPr>
+          <w:rFonts w:ascii="Calibri" w:hAnsi="Calibri" w:cs="Calibri"/>
+          <w:sz w:val="24"/>
+          <w:szCs w:val="24"/>
+        </w:rPr>
+        <w:t>.</w:t>
+      </w:r>
+    </w:p>
+    <w:p>
+      <w:pPr>
+        <w:rPr>
+          <w:rFonts w:ascii="Calibri" w:hAnsi="Calibri" w:cs="Calibri"/>
+          <w:sz w:val="24"/>
+          <w:szCs w:val="24"/>
+        </w:rPr>
+      </w:pPr>
+    </w:p>
+    <w:p>
+      <w:pPr>
+        <w:rPr>
+          <w:rFonts w:ascii="Calibri" w:hAnsi="Calibri" w:cs="Calibri"/>
           <w:b/>
           <w:bCs/>
-          <w:sz w:val="24"/>
-          <w:szCs w:val="24"/>
-        </w:rPr>
-      </w:pPr>
-      <w:r>
-        <w:rPr>
+          <w:sz w:val="32"/>
+          <w:szCs w:val="32"/>
+        </w:rPr>
+      </w:pPr>
+      <w:r>
+        <w:rPr>
+          <w:rFonts w:ascii="Calibri" w:hAnsi="Calibri" w:cs="Calibri"/>
           <w:b/>
           <w:bCs/>
-          <w:sz w:val="24"/>
-          <w:szCs w:val="24"/>
-        </w:rPr>
-        <w:t>Principais funcionalidades:</w:t>
+          <w:sz w:val="32"/>
+          <w:szCs w:val="32"/>
+        </w:rPr>
+        <w:t>Visão Geral</w:t>
+      </w:r>
+    </w:p>
+    <w:p>
+      <w:pPr>
+        <w:rPr>
+          <w:rFonts w:ascii="Calibri" w:hAnsi="Calibri" w:cs="Calibri"/>
+          <w:sz w:val="24"/>
+          <w:szCs w:val="24"/>
+        </w:rPr>
+      </w:pPr>
+      <w:r>
+        <w:rPr>
+          <w:rFonts w:ascii="Calibri" w:hAnsi="Calibri" w:cs="Calibri"/>
+          <w:sz w:val="24"/>
+          <w:szCs w:val="24"/>
+        </w:rPr>
+        <w:t xml:space="preserve">A aplicação permite cadastrar empresas, datas e participantes, realizar sorteios com animação, e gerar documentos em PDF com os resultados. A visualização pode ser feita </w:t>
+      </w:r>
+      <w:r>
+        <w:rPr>
+          <w:rFonts w:ascii="Calibri" w:hAnsi="Calibri" w:cs="Calibri"/>
+          <w:sz w:val="24"/>
+          <w:szCs w:val="24"/>
+        </w:rPr>
+        <w:t xml:space="preserve">via </w:t>
+      </w:r>
+      <w:r>
+        <w:rPr>
+          <w:rFonts w:ascii="Calibri" w:hAnsi="Calibri" w:cs="Calibri"/>
+          <w:sz w:val="24"/>
+          <w:szCs w:val="24"/>
+        </w:rPr>
+        <w:t xml:space="preserve">mobile por QR </w:t>
+      </w:r>
+      <w:proofErr w:type="spellStart"/>
+      <w:r>
+        <w:rPr>
+          <w:rFonts w:ascii="Calibri" w:hAnsi="Calibri" w:cs="Calibri"/>
+          <w:sz w:val="24"/>
+          <w:szCs w:val="24"/>
+        </w:rPr>
+        <w:t>Code</w:t>
+      </w:r>
+      <w:proofErr w:type="spellEnd"/>
+      <w:r>
+        <w:rPr>
+          <w:rFonts w:ascii="Calibri" w:hAnsi="Calibri" w:cs="Calibri"/>
+          <w:sz w:val="24"/>
+          <w:szCs w:val="24"/>
+        </w:rPr>
+        <w:t>,</w:t>
+      </w:r>
+      <w:r>
+        <w:rPr>
+          <w:rFonts w:ascii="Calibri" w:hAnsi="Calibri" w:cs="Calibri"/>
+          <w:sz w:val="24"/>
+          <w:szCs w:val="24"/>
+        </w:rPr>
+        <w:t xml:space="preserve"> garantindo acesso rápido e personalizado para cada participante</w:t>
+      </w:r>
+      <w:r>
+        <w:rPr>
+          <w:rFonts w:ascii="Calibri" w:hAnsi="Calibri" w:cs="Calibri"/>
+          <w:sz w:val="24"/>
+          <w:szCs w:val="24"/>
+        </w:rPr>
+        <w:t>.</w:t>
+      </w:r>
+    </w:p>
+    <w:p>
+      <w:pPr>
+        <w:rPr>
+          <w:rFonts w:ascii="Calibri" w:hAnsi="Calibri" w:cs="Calibri"/>
+          <w:b/>
+          <w:bCs/>
+          <w:sz w:val="32"/>
+          <w:szCs w:val="32"/>
+          <w:u w:val="single"/>
+        </w:rPr>
+      </w:pPr>
+    </w:p>
+    <w:p>
+      <w:pPr>
+        <w:rPr>
+          <w:rFonts w:ascii="Calibri" w:hAnsi="Calibri" w:cs="Calibri"/>
+          <w:b/>
+          <w:bCs/>
+          <w:sz w:val="32"/>
+          <w:szCs w:val="32"/>
+        </w:rPr>
+      </w:pPr>
+      <w:r>
+        <w:rPr>
+          <w:rFonts w:ascii="Segoe UI Emoji" w:hAnsi="Segoe UI Emoji" w:cs="Segoe UI Emoji"/>
+          <w:b/>
+          <w:bCs/>
+          <w:sz w:val="32"/>
+          <w:szCs w:val="32"/>
+        </w:rPr>
+        <w:t>🛠️</w:t>
+      </w:r>
+      <w:r>
+        <w:rPr>
+          <w:rFonts w:ascii="Calibri" w:hAnsi="Calibri" w:cs="Calibri"/>
+          <w:b/>
+          <w:bCs/>
+          <w:sz w:val="32"/>
+          <w:szCs w:val="32"/>
+        </w:rPr>
+        <w:t xml:space="preserve"> Tecnologias Utilizadas</w:t>
+      </w:r>
+    </w:p>
+    <w:p>
+      <w:pPr>
+        <w:rPr>
+          <w:rFonts w:ascii="Calibri" w:hAnsi="Calibri" w:cs="Calibri"/>
+          <w:sz w:val="24"/>
+          <w:szCs w:val="24"/>
+        </w:rPr>
+      </w:pPr>
+    </w:p>
+    <w:p>
+      <w:pPr>
+        <w:rPr>
+          <w:rFonts w:ascii="Calibri" w:hAnsi="Calibri" w:cs="Calibri"/>
+          <w:sz w:val="24"/>
+          <w:szCs w:val="24"/>
+        </w:rPr>
+      </w:pPr>
+      <w:r>
+        <w:rPr>
+          <w:rFonts w:ascii="Calibri" w:hAnsi="Calibri" w:cs="Calibri"/>
+          <w:sz w:val="24"/>
+          <w:szCs w:val="24"/>
+        </w:rPr>
+        <w:t xml:space="preserve">Node.js + Express: </w:t>
+      </w:r>
+      <w:proofErr w:type="spellStart"/>
+      <w:r>
+        <w:rPr>
+          <w:rFonts w:ascii="Calibri" w:hAnsi="Calibri" w:cs="Calibri"/>
+          <w:sz w:val="24"/>
+          <w:szCs w:val="24"/>
+        </w:rPr>
+        <w:t>Backend</w:t>
+      </w:r>
+      <w:proofErr w:type="spellEnd"/>
+      <w:r>
+        <w:rPr>
+          <w:rFonts w:ascii="Calibri" w:hAnsi="Calibri" w:cs="Calibri"/>
+          <w:sz w:val="24"/>
+          <w:szCs w:val="24"/>
+        </w:rPr>
+        <w:t xml:space="preserve"> e API</w:t>
+      </w:r>
+      <w:r>
+        <w:rPr>
+          <w:rFonts w:ascii="Calibri" w:hAnsi="Calibri" w:cs="Calibri"/>
+          <w:sz w:val="24"/>
+          <w:szCs w:val="24"/>
+        </w:rPr>
+        <w:t>.</w:t>
+      </w:r>
+    </w:p>
+    <w:p>
+      <w:pPr>
+        <w:rPr>
+          <w:rFonts w:ascii="Calibri" w:hAnsi="Calibri" w:cs="Calibri"/>
+          <w:sz w:val="24"/>
+          <w:szCs w:val="24"/>
+        </w:rPr>
+      </w:pPr>
+      <w:r>
+        <w:rPr>
+          <w:rFonts w:ascii="Calibri" w:hAnsi="Calibri" w:cs="Calibri"/>
+          <w:sz w:val="24"/>
+          <w:szCs w:val="24"/>
+        </w:rPr>
+        <w:t>MySQL: Banco de dados relacional.</w:t>
+      </w:r>
+    </w:p>
+    <w:p>
+      <w:pPr>
+        <w:rPr>
+          <w:rFonts w:ascii="Calibri" w:hAnsi="Calibri" w:cs="Calibri"/>
+          <w:sz w:val="24"/>
+          <w:szCs w:val="24"/>
+        </w:rPr>
+      </w:pPr>
+      <w:proofErr w:type="spellStart"/>
+      <w:r>
+        <w:rPr>
+          <w:rFonts w:ascii="Calibri" w:hAnsi="Calibri" w:cs="Calibri"/>
+          <w:sz w:val="24"/>
+          <w:szCs w:val="24"/>
+        </w:rPr>
+        <w:t>Multer</w:t>
+      </w:r>
+      <w:proofErr w:type="spellEnd"/>
+      <w:r>
+        <w:rPr>
+          <w:rFonts w:ascii="Calibri" w:hAnsi="Calibri" w:cs="Calibri"/>
+          <w:sz w:val="24"/>
+          <w:szCs w:val="24"/>
+        </w:rPr>
+        <w:t>: Upload de arquivos.</w:t>
+      </w:r>
+    </w:p>
+    <w:p>
+      <w:pPr>
+        <w:rPr>
+          <w:rFonts w:ascii="Calibri" w:hAnsi="Calibri" w:cs="Calibri"/>
+          <w:sz w:val="24"/>
+          <w:szCs w:val="24"/>
+        </w:rPr>
+      </w:pPr>
+      <w:proofErr w:type="spellStart"/>
+      <w:r>
+        <w:rPr>
+          <w:rFonts w:ascii="Calibri" w:hAnsi="Calibri" w:cs="Calibri"/>
+          <w:sz w:val="24"/>
+          <w:szCs w:val="24"/>
+        </w:rPr>
+        <w:t>PDFKit</w:t>
+      </w:r>
+      <w:proofErr w:type="spellEnd"/>
+      <w:r>
+        <w:rPr>
+          <w:rFonts w:ascii="Calibri" w:hAnsi="Calibri" w:cs="Calibri"/>
+          <w:sz w:val="24"/>
+          <w:szCs w:val="24"/>
+        </w:rPr>
+        <w:t>:</w:t>
+      </w:r>
+      <w:r>
+        <w:rPr>
+          <w:rFonts w:ascii="Calibri" w:hAnsi="Calibri" w:cs="Calibri"/>
+          <w:sz w:val="24"/>
+          <w:szCs w:val="24"/>
+        </w:rPr>
+        <w:t xml:space="preserve"> Geração de documentos PDF.</w:t>
+      </w:r>
+    </w:p>
+    <w:p>
+      <w:pPr>
+        <w:rPr>
+          <w:rFonts w:ascii="Calibri" w:hAnsi="Calibri" w:cs="Calibri"/>
+          <w:sz w:val="24"/>
+          <w:szCs w:val="24"/>
+        </w:rPr>
+      </w:pPr>
+      <w:proofErr w:type="spellStart"/>
+      <w:r>
+        <w:rPr>
+          <w:rFonts w:ascii="Calibri" w:hAnsi="Calibri" w:cs="Calibri"/>
+          <w:sz w:val="24"/>
+          <w:szCs w:val="24"/>
+        </w:rPr>
+        <w:t>xlsx</w:t>
+      </w:r>
+      <w:proofErr w:type="spellEnd"/>
+      <w:r>
+        <w:rPr>
+          <w:rFonts w:ascii="Calibri" w:hAnsi="Calibri" w:cs="Calibri"/>
+          <w:sz w:val="24"/>
+          <w:szCs w:val="24"/>
+        </w:rPr>
+        <w:t xml:space="preserve"> / </w:t>
+      </w:r>
+      <w:proofErr w:type="spellStart"/>
+      <w:r>
+        <w:rPr>
+          <w:rFonts w:ascii="Calibri" w:hAnsi="Calibri" w:cs="Calibri"/>
+          <w:sz w:val="24"/>
+          <w:szCs w:val="24"/>
+        </w:rPr>
+        <w:t>csv</w:t>
+      </w:r>
+      <w:proofErr w:type="spellEnd"/>
+      <w:r>
+        <w:rPr>
+          <w:rFonts w:ascii="Calibri" w:hAnsi="Calibri" w:cs="Calibri"/>
+          <w:sz w:val="24"/>
+          <w:szCs w:val="24"/>
+        </w:rPr>
+        <w:t>-parser: Upload e leitura de arquivos CSV/XLSX.</w:t>
+      </w:r>
+    </w:p>
+    <w:p>
+      <w:pPr>
+        <w:rPr>
+          <w:rFonts w:ascii="Calibri" w:hAnsi="Calibri" w:cs="Calibri"/>
+          <w:sz w:val="24"/>
+          <w:szCs w:val="24"/>
+        </w:rPr>
+      </w:pPr>
+      <w:proofErr w:type="spellStart"/>
+      <w:r>
+        <w:rPr>
+          <w:rFonts w:ascii="Calibri" w:hAnsi="Calibri" w:cs="Calibri"/>
+          <w:sz w:val="24"/>
+          <w:szCs w:val="24"/>
+        </w:rPr>
+        <w:t>Bcrypt</w:t>
+      </w:r>
+      <w:proofErr w:type="spellEnd"/>
+      <w:r>
+        <w:rPr>
+          <w:rFonts w:ascii="Calibri" w:hAnsi="Calibri" w:cs="Calibri"/>
+          <w:sz w:val="24"/>
+          <w:szCs w:val="24"/>
+        </w:rPr>
+        <w:t>: Criptografia de senhas.</w:t>
+      </w:r>
+    </w:p>
+    <w:p>
+      <w:pPr>
+        <w:rPr>
+          <w:rFonts w:ascii="Calibri" w:hAnsi="Calibri" w:cs="Calibri"/>
+          <w:sz w:val="24"/>
+          <w:szCs w:val="24"/>
+        </w:rPr>
+      </w:pPr>
+      <w:r>
+        <w:rPr>
+          <w:rFonts w:ascii="Calibri" w:hAnsi="Calibri" w:cs="Calibri"/>
+          <w:sz w:val="24"/>
+          <w:szCs w:val="24"/>
+        </w:rPr>
+        <w:t xml:space="preserve">QR </w:t>
+      </w:r>
+      <w:proofErr w:type="spellStart"/>
+      <w:r>
+        <w:rPr>
+          <w:rFonts w:ascii="Calibri" w:hAnsi="Calibri" w:cs="Calibri"/>
+          <w:sz w:val="24"/>
+          <w:szCs w:val="24"/>
+        </w:rPr>
+        <w:t>Code</w:t>
+      </w:r>
+      <w:proofErr w:type="spellEnd"/>
+      <w:r>
+        <w:rPr>
+          <w:rFonts w:ascii="Calibri" w:hAnsi="Calibri" w:cs="Calibri"/>
+          <w:sz w:val="24"/>
+          <w:szCs w:val="24"/>
+        </w:rPr>
+        <w:t xml:space="preserve"> </w:t>
+      </w:r>
+      <w:proofErr w:type="spellStart"/>
+      <w:r>
+        <w:rPr>
+          <w:rFonts w:ascii="Calibri" w:hAnsi="Calibri" w:cs="Calibri"/>
+          <w:sz w:val="24"/>
+          <w:szCs w:val="24"/>
+        </w:rPr>
+        <w:t>Generator</w:t>
+      </w:r>
+      <w:proofErr w:type="spellEnd"/>
+      <w:r>
+        <w:rPr>
+          <w:rFonts w:ascii="Calibri" w:hAnsi="Calibri" w:cs="Calibri"/>
+          <w:sz w:val="24"/>
+          <w:szCs w:val="24"/>
+        </w:rPr>
+        <w:t xml:space="preserve">: Geração de QR </w:t>
+      </w:r>
+      <w:proofErr w:type="spellStart"/>
+      <w:r>
+        <w:rPr>
+          <w:rFonts w:ascii="Calibri" w:hAnsi="Calibri" w:cs="Calibri"/>
+          <w:sz w:val="24"/>
+          <w:szCs w:val="24"/>
+        </w:rPr>
+        <w:t>Code</w:t>
+      </w:r>
+      <w:proofErr w:type="spellEnd"/>
+      <w:r>
+        <w:rPr>
+          <w:rFonts w:ascii="Calibri" w:hAnsi="Calibri" w:cs="Calibri"/>
+          <w:sz w:val="24"/>
+          <w:szCs w:val="24"/>
+        </w:rPr>
+        <w:t xml:space="preserve"> para acesso individualizado.</w:t>
+      </w:r>
+    </w:p>
+    <w:p>
+      <w:pPr>
+        <w:rPr>
+          <w:rFonts w:ascii="Calibri" w:hAnsi="Calibri" w:cs="Calibri"/>
+          <w:sz w:val="24"/>
+          <w:szCs w:val="24"/>
+        </w:rPr>
+      </w:pPr>
+      <w:r>
+        <w:rPr>
+          <w:rFonts w:ascii="Calibri" w:hAnsi="Calibri" w:cs="Calibri"/>
+          <w:sz w:val="24"/>
+          <w:szCs w:val="24"/>
+        </w:rPr>
+        <w:t>-</w:t>
+      </w:r>
+      <w:proofErr w:type="spellStart"/>
+      <w:r>
+        <w:rPr>
+          <w:rFonts w:ascii="Calibri" w:hAnsi="Calibri" w:cs="Calibri"/>
+          <w:sz w:val="24"/>
+          <w:szCs w:val="24"/>
+        </w:rPr>
+        <w:t>Frontend</w:t>
+      </w:r>
+      <w:proofErr w:type="spellEnd"/>
+      <w:r>
+        <w:rPr>
+          <w:rFonts w:ascii="Calibri" w:hAnsi="Calibri" w:cs="Calibri"/>
+          <w:sz w:val="24"/>
+          <w:szCs w:val="24"/>
+        </w:rPr>
+        <w:t xml:space="preserve"> </w:t>
+      </w:r>
+      <w:r>
+        <w:rPr>
+          <w:rFonts w:ascii="Calibri" w:hAnsi="Calibri" w:cs="Calibri"/>
+          <w:sz w:val="24"/>
+          <w:szCs w:val="24"/>
+        </w:rPr>
+        <w:t>(feito por integrante do grupo – Marcos Kim</w:t>
+      </w:r>
+      <w:r>
+        <w:rPr>
+          <w:rFonts w:ascii="Calibri" w:hAnsi="Calibri" w:cs="Calibri"/>
+          <w:sz w:val="24"/>
+          <w:szCs w:val="24"/>
+        </w:rPr>
+        <w:t>): Site responsivo para desktop e mobile</w:t>
+      </w:r>
+      <w:r>
+        <w:rPr>
+          <w:rFonts w:ascii="Calibri" w:hAnsi="Calibri" w:cs="Calibri"/>
+          <w:sz w:val="24"/>
+          <w:szCs w:val="24"/>
+        </w:rPr>
+        <w:t>.</w:t>
+      </w:r>
+    </w:p>
+    <w:p>
+      <w:pPr>
+        <w:rPr>
+          <w:rFonts w:ascii="Calibri" w:hAnsi="Calibri" w:cs="Calibri"/>
+          <w:b/>
+          <w:bCs/>
+          <w:sz w:val="32"/>
+          <w:szCs w:val="32"/>
+        </w:rPr>
+      </w:pPr>
+    </w:p>
+    <w:p>
+      <w:pPr>
+        <w:rPr>
+          <w:rFonts w:ascii="Calibri" w:hAnsi="Calibri" w:cs="Calibri"/>
+          <w:b/>
+          <w:bCs/>
+          <w:sz w:val="32"/>
+          <w:szCs w:val="32"/>
+        </w:rPr>
+      </w:pPr>
+      <w:r>
+        <w:rPr>
+          <w:rFonts w:ascii="Calibri" w:hAnsi="Calibri" w:cs="Calibri"/>
+          <w:b/>
+          <w:bCs/>
+          <w:sz w:val="32"/>
+          <w:szCs w:val="32"/>
+        </w:rPr>
+        <w:t>Principais Funcionalidades</w:t>
+      </w:r>
+    </w:p>
+    <w:p>
+      <w:pPr>
+        <w:rPr>
+          <w:rFonts w:ascii="Calibri" w:hAnsi="Calibri" w:cs="Calibri"/>
+          <w:sz w:val="24"/>
+          <w:szCs w:val="24"/>
+        </w:rPr>
+      </w:pPr>
+    </w:p>
+    <w:p>
+      <w:pPr>
+        <w:rPr>
+          <w:rFonts w:ascii="Calibri" w:hAnsi="Calibri" w:cs="Calibri"/>
+          <w:sz w:val="24"/>
+          <w:szCs w:val="24"/>
+        </w:rPr>
+      </w:pPr>
+      <w:r>
+        <w:rPr>
+          <w:rFonts w:ascii="Segoe UI Emoji" w:hAnsi="Segoe UI Emoji" w:cs="Segoe UI Emoji"/>
+          <w:sz w:val="24"/>
+          <w:szCs w:val="24"/>
+        </w:rPr>
+        <w:t>🎫</w:t>
+      </w:r>
+      <w:r>
+        <w:rPr>
+          <w:rFonts w:ascii="Calibri" w:hAnsi="Calibri" w:cs="Calibri"/>
+          <w:sz w:val="24"/>
+          <w:szCs w:val="24"/>
+        </w:rPr>
+        <w:t xml:space="preserve"> Cadastro de Sortei</w:t>
+      </w:r>
+      <w:r>
+        <w:rPr>
+          <w:rFonts w:ascii="Calibri" w:hAnsi="Calibri" w:cs="Calibri"/>
+          <w:sz w:val="24"/>
+          <w:szCs w:val="24"/>
+        </w:rPr>
+        <w:t>o</w:t>
+      </w:r>
+    </w:p>
+    <w:p>
+      <w:pPr>
+        <w:rPr>
+          <w:rFonts w:ascii="Calibri" w:hAnsi="Calibri" w:cs="Calibri"/>
+          <w:sz w:val="24"/>
+          <w:szCs w:val="24"/>
+        </w:rPr>
+      </w:pPr>
+      <w:r>
+        <w:rPr>
+          <w:rFonts w:ascii="Calibri" w:hAnsi="Calibri" w:cs="Calibri"/>
+          <w:sz w:val="24"/>
+          <w:szCs w:val="24"/>
+        </w:rPr>
+        <w:t>- Registro de Empresa, Empreendimento, Data</w:t>
+      </w:r>
+      <w:r>
+        <w:rPr>
+          <w:rFonts w:ascii="Calibri" w:hAnsi="Calibri" w:cs="Calibri"/>
+          <w:sz w:val="24"/>
+          <w:szCs w:val="24"/>
+        </w:rPr>
+        <w:t xml:space="preserve"> </w:t>
+      </w:r>
+      <w:r>
+        <w:rPr>
+          <w:rFonts w:ascii="Calibri" w:hAnsi="Calibri" w:cs="Calibri"/>
+          <w:sz w:val="24"/>
+          <w:szCs w:val="24"/>
+        </w:rPr>
+        <w:t>e Período antes de adicionar os participantes.</w:t>
+      </w:r>
+    </w:p>
+    <w:p>
+      <w:pPr>
+        <w:rPr>
+          <w:rFonts w:ascii="Calibri" w:hAnsi="Calibri" w:cs="Calibri"/>
+          <w:sz w:val="24"/>
+          <w:szCs w:val="24"/>
+        </w:rPr>
+      </w:pPr>
+      <w:r>
+        <w:rPr>
+          <w:rFonts w:ascii="Calibri" w:hAnsi="Calibri" w:cs="Calibri"/>
+          <w:sz w:val="24"/>
+          <w:szCs w:val="24"/>
+        </w:rPr>
+        <w:t>- Criação do sorteio com vínculo entre os dados da empresa e os participantes.</w:t>
+      </w:r>
+    </w:p>
+    <w:p>
+      <w:pPr>
+        <w:rPr>
+          <w:rFonts w:ascii="Calibri" w:hAnsi="Calibri" w:cs="Calibri"/>
+          <w:sz w:val="24"/>
+          <w:szCs w:val="24"/>
+        </w:rPr>
+      </w:pPr>
+    </w:p>
+    <w:p>
+      <w:pPr>
+        <w:rPr>
+          <w:rFonts w:ascii="Calibri" w:hAnsi="Calibri" w:cs="Calibri"/>
+          <w:sz w:val="24"/>
+          <w:szCs w:val="24"/>
+        </w:rPr>
+      </w:pPr>
+      <w:r>
+        <w:rPr>
+          <w:rFonts w:ascii="Calibri" w:hAnsi="Calibri" w:cs="Calibri"/>
+          <w:sz w:val="24"/>
+          <w:szCs w:val="24"/>
+        </w:rPr>
+        <w:lastRenderedPageBreak/>
+        <w:t xml:space="preserve"> Cadastro de Participantes</w:t>
+      </w:r>
+    </w:p>
+    <w:p>
+      <w:pPr>
+        <w:rPr>
+          <w:rFonts w:ascii="Calibri" w:hAnsi="Calibri" w:cs="Calibri"/>
+          <w:sz w:val="24"/>
+          <w:szCs w:val="24"/>
+        </w:rPr>
+      </w:pPr>
+      <w:r>
+        <w:rPr>
+          <w:rFonts w:ascii="Calibri" w:hAnsi="Calibri" w:cs="Calibri"/>
+          <w:sz w:val="24"/>
+          <w:szCs w:val="24"/>
+        </w:rPr>
+        <w:t>- Campos obrigatórios de Nome e Equipe.</w:t>
+      </w:r>
+    </w:p>
+    <w:p>
+      <w:pPr>
+        <w:rPr>
+          <w:rFonts w:ascii="Calibri" w:hAnsi="Calibri" w:cs="Calibri"/>
+          <w:sz w:val="24"/>
+          <w:szCs w:val="24"/>
+        </w:rPr>
+      </w:pPr>
+      <w:r>
+        <w:rPr>
+          <w:rFonts w:ascii="Calibri" w:hAnsi="Calibri" w:cs="Calibri"/>
+          <w:sz w:val="24"/>
+          <w:szCs w:val="24"/>
+        </w:rPr>
+        <w:t>- Validação automática para impedir nomes duplicados, ignorando acentos e caracteres especiais.</w:t>
+      </w:r>
+    </w:p>
+    <w:p>
+      <w:pPr>
+        <w:rPr>
+          <w:rFonts w:ascii="Calibri" w:hAnsi="Calibri" w:cs="Calibri"/>
+          <w:sz w:val="24"/>
+          <w:szCs w:val="24"/>
+        </w:rPr>
+      </w:pPr>
+      <w:r>
+        <w:rPr>
+          <w:rFonts w:ascii="Calibri" w:hAnsi="Calibri" w:cs="Calibri"/>
+          <w:sz w:val="24"/>
+          <w:szCs w:val="24"/>
+        </w:rPr>
+        <w:t xml:space="preserve">- Possibilidade de inserção de participantes via leitura de QR </w:t>
+      </w:r>
+      <w:proofErr w:type="spellStart"/>
+      <w:r>
+        <w:rPr>
+          <w:rFonts w:ascii="Calibri" w:hAnsi="Calibri" w:cs="Calibri"/>
+          <w:sz w:val="24"/>
+          <w:szCs w:val="24"/>
+        </w:rPr>
+        <w:t>Code</w:t>
+      </w:r>
+      <w:proofErr w:type="spellEnd"/>
+      <w:r>
+        <w:rPr>
+          <w:rFonts w:ascii="Calibri" w:hAnsi="Calibri" w:cs="Calibri"/>
+          <w:sz w:val="24"/>
+          <w:szCs w:val="24"/>
+        </w:rPr>
+        <w:t xml:space="preserve"> (evita entrada de ausentes).</w:t>
+      </w:r>
+    </w:p>
+    <w:p>
+      <w:pPr>
+        <w:rPr>
+          <w:rFonts w:ascii="Calibri" w:hAnsi="Calibri" w:cs="Calibri"/>
+          <w:sz w:val="24"/>
+          <w:szCs w:val="24"/>
+        </w:rPr>
+      </w:pPr>
+      <w:r>
+        <w:rPr>
+          <w:rFonts w:ascii="Calibri" w:hAnsi="Calibri" w:cs="Calibri"/>
+          <w:sz w:val="24"/>
+          <w:szCs w:val="24"/>
+        </w:rPr>
+        <w:t>- Numeração automática das linhas para facilitar a contagem.</w:t>
+      </w:r>
+    </w:p>
+    <w:p>
+      <w:pPr>
+        <w:rPr>
+          <w:rFonts w:ascii="Calibri" w:hAnsi="Calibri" w:cs="Calibri"/>
+          <w:sz w:val="24"/>
+          <w:szCs w:val="24"/>
+        </w:rPr>
+      </w:pPr>
+      <w:r>
+        <w:rPr>
+          <w:rFonts w:ascii="Calibri" w:hAnsi="Calibri" w:cs="Calibri"/>
+          <w:sz w:val="24"/>
+          <w:szCs w:val="24"/>
+        </w:rPr>
+        <w:t>- Remoção individual de participantes sem afetar os demais.</w:t>
+      </w:r>
+    </w:p>
+    <w:p>
+      <w:pPr>
+        <w:rPr>
+          <w:rFonts w:ascii="Calibri" w:hAnsi="Calibri" w:cs="Calibri"/>
+          <w:sz w:val="24"/>
+          <w:szCs w:val="24"/>
+        </w:rPr>
+      </w:pPr>
+    </w:p>
+    <w:p>
+      <w:pPr>
+        <w:rPr>
+          <w:rFonts w:ascii="Calibri" w:hAnsi="Calibri" w:cs="Calibri"/>
+          <w:sz w:val="24"/>
+          <w:szCs w:val="24"/>
+        </w:rPr>
+      </w:pPr>
+      <w:r>
+        <w:rPr>
+          <w:rFonts w:ascii="Segoe UI Emoji" w:hAnsi="Segoe UI Emoji" w:cs="Segoe UI Emoji"/>
+          <w:sz w:val="24"/>
+          <w:szCs w:val="24"/>
+        </w:rPr>
+        <w:t>🎲</w:t>
+      </w:r>
+      <w:r>
+        <w:rPr>
+          <w:rFonts w:ascii="Calibri" w:hAnsi="Calibri" w:cs="Calibri"/>
+          <w:sz w:val="24"/>
+          <w:szCs w:val="24"/>
+        </w:rPr>
+        <w:t xml:space="preserve"> Sorteio</w:t>
+      </w:r>
+    </w:p>
+    <w:p>
+      <w:pPr>
+        <w:rPr>
+          <w:rFonts w:ascii="Calibri" w:hAnsi="Calibri" w:cs="Calibri"/>
+          <w:sz w:val="24"/>
+          <w:szCs w:val="24"/>
+        </w:rPr>
+      </w:pPr>
+      <w:r>
+        <w:rPr>
+          <w:rFonts w:ascii="Calibri" w:hAnsi="Calibri" w:cs="Calibri"/>
+          <w:sz w:val="24"/>
+          <w:szCs w:val="24"/>
+        </w:rPr>
+        <w:t>- Realização de sorteio com animação visual.</w:t>
+      </w:r>
+    </w:p>
+    <w:p>
+      <w:pPr>
+        <w:rPr>
+          <w:rFonts w:ascii="Calibri" w:hAnsi="Calibri" w:cs="Calibri"/>
+          <w:sz w:val="24"/>
+          <w:szCs w:val="24"/>
+        </w:rPr>
+      </w:pPr>
+      <w:r>
+        <w:rPr>
+          <w:rFonts w:ascii="Calibri" w:hAnsi="Calibri" w:cs="Calibri"/>
+          <w:sz w:val="24"/>
+          <w:szCs w:val="24"/>
+        </w:rPr>
+        <w:t xml:space="preserve">- Exibição de </w:t>
+      </w:r>
+      <w:r>
+        <w:rPr>
+          <w:rFonts w:ascii="Calibri" w:hAnsi="Calibri" w:cs="Calibri"/>
+          <w:sz w:val="24"/>
+          <w:szCs w:val="24"/>
+        </w:rPr>
+        <w:t>n</w:t>
+      </w:r>
+      <w:r>
+        <w:rPr>
+          <w:rFonts w:ascii="Calibri" w:hAnsi="Calibri" w:cs="Calibri"/>
+          <w:sz w:val="24"/>
+          <w:szCs w:val="24"/>
+        </w:rPr>
+        <w:t>ova tabela com ordem sorteada, preservando a original.</w:t>
+      </w:r>
+    </w:p>
+    <w:p>
+      <w:pPr>
+        <w:rPr>
+          <w:rFonts w:ascii="Calibri" w:hAnsi="Calibri" w:cs="Calibri"/>
+          <w:sz w:val="24"/>
+          <w:szCs w:val="24"/>
+        </w:rPr>
+      </w:pPr>
+      <w:r>
+        <w:rPr>
+          <w:rFonts w:ascii="Calibri" w:hAnsi="Calibri" w:cs="Calibri"/>
+          <w:sz w:val="24"/>
+          <w:szCs w:val="24"/>
+        </w:rPr>
+        <w:t>- Possibilidade de baixar as duas versões (original e sorteada) em PDF.</w:t>
+      </w:r>
+    </w:p>
+    <w:p>
+      <w:pPr>
+        <w:rPr>
+          <w:rFonts w:ascii="Calibri" w:hAnsi="Calibri" w:cs="Calibri"/>
+          <w:sz w:val="24"/>
+          <w:szCs w:val="24"/>
+        </w:rPr>
+      </w:pPr>
+      <w:r>
+        <w:rPr>
+          <w:rFonts w:ascii="Calibri" w:hAnsi="Calibri" w:cs="Calibri"/>
+          <w:sz w:val="24"/>
+          <w:szCs w:val="24"/>
+        </w:rPr>
+        <w:t xml:space="preserve">- Cada participante pode ver sua posição sorteada escaneando seu QR </w:t>
+      </w:r>
+      <w:proofErr w:type="spellStart"/>
+      <w:r>
+        <w:rPr>
+          <w:rFonts w:ascii="Calibri" w:hAnsi="Calibri" w:cs="Calibri"/>
+          <w:sz w:val="24"/>
+          <w:szCs w:val="24"/>
+        </w:rPr>
+        <w:t>Code</w:t>
+      </w:r>
+      <w:proofErr w:type="spellEnd"/>
+      <w:r>
+        <w:rPr>
+          <w:rFonts w:ascii="Calibri" w:hAnsi="Calibri" w:cs="Calibri"/>
+          <w:sz w:val="24"/>
+          <w:szCs w:val="24"/>
+        </w:rPr>
+        <w:t xml:space="preserve"> individual.</w:t>
+      </w:r>
+    </w:p>
+    <w:p>
+      <w:pPr>
+        <w:rPr>
+          <w:rFonts w:ascii="Calibri" w:hAnsi="Calibri" w:cs="Calibri"/>
+          <w:sz w:val="24"/>
+          <w:szCs w:val="24"/>
+        </w:rPr>
+      </w:pPr>
+      <w:r>
+        <w:rPr>
+          <w:rFonts w:ascii="Calibri" w:hAnsi="Calibri" w:cs="Calibri"/>
+          <w:sz w:val="24"/>
+          <w:szCs w:val="24"/>
+        </w:rPr>
+        <w:t>- Sistema mobile permite que o participante também baixe o PDF da lista sorteada</w:t>
+      </w:r>
+      <w:r>
+        <w:rPr>
+          <w:rFonts w:ascii="Calibri" w:hAnsi="Calibri" w:cs="Calibri"/>
+          <w:sz w:val="24"/>
+          <w:szCs w:val="24"/>
+        </w:rPr>
+        <w:t>.</w:t>
+      </w:r>
+    </w:p>
+    <w:p>
+      <w:pPr>
+        <w:rPr>
+          <w:rFonts w:ascii="Calibri" w:hAnsi="Calibri" w:cs="Calibri"/>
+          <w:sz w:val="24"/>
+          <w:szCs w:val="24"/>
+        </w:rPr>
+      </w:pPr>
+    </w:p>
+    <w:p>
+      <w:pPr>
+        <w:rPr>
+          <w:rFonts w:ascii="Calibri" w:hAnsi="Calibri" w:cs="Calibri"/>
+          <w:sz w:val="24"/>
+          <w:szCs w:val="24"/>
+        </w:rPr>
+      </w:pPr>
+      <w:r>
+        <w:rPr>
+          <w:rFonts w:ascii="Calibri" w:hAnsi="Calibri" w:cs="Calibri"/>
+          <w:sz w:val="24"/>
+          <w:szCs w:val="24"/>
+        </w:rPr>
+        <w:t xml:space="preserve">### </w:t>
+      </w:r>
+      <w:r>
+        <w:rPr>
+          <w:rFonts w:ascii="Segoe UI Emoji" w:hAnsi="Segoe UI Emoji" w:cs="Segoe UI Emoji"/>
+          <w:sz w:val="24"/>
+          <w:szCs w:val="24"/>
+        </w:rPr>
+        <w:t>📤</w:t>
+      </w:r>
+      <w:r>
+        <w:rPr>
+          <w:rFonts w:ascii="Calibri" w:hAnsi="Calibri" w:cs="Calibri"/>
+          <w:sz w:val="24"/>
+          <w:szCs w:val="24"/>
+        </w:rPr>
+        <w:t xml:space="preserve"> Uploads</w:t>
+      </w:r>
+    </w:p>
+    <w:p>
+      <w:pPr>
+        <w:rPr>
+          <w:rFonts w:ascii="Calibri" w:hAnsi="Calibri" w:cs="Calibri"/>
+          <w:sz w:val="24"/>
+          <w:szCs w:val="24"/>
+        </w:rPr>
+      </w:pPr>
+      <w:r>
+        <w:rPr>
+          <w:rFonts w:ascii="Calibri" w:hAnsi="Calibri" w:cs="Calibri"/>
+          <w:sz w:val="24"/>
+          <w:szCs w:val="24"/>
+        </w:rPr>
+        <w:t>- Importação de participantes via arquivos CSV ou Excel.</w:t>
+      </w:r>
+    </w:p>
+    <w:p>
+      <w:pPr>
+        <w:rPr>
+          <w:rFonts w:ascii="Calibri" w:hAnsi="Calibri" w:cs="Calibri"/>
+          <w:sz w:val="24"/>
+          <w:szCs w:val="24"/>
+        </w:rPr>
+      </w:pPr>
+      <w:r>
+        <w:rPr>
+          <w:rFonts w:ascii="Calibri" w:hAnsi="Calibri" w:cs="Calibri"/>
+          <w:sz w:val="24"/>
+          <w:szCs w:val="24"/>
+        </w:rPr>
+        <w:t>- Upload seguro com verificação e limpeza de dados.</w:t>
+      </w:r>
+    </w:p>
+    <w:p>
+      <w:pPr>
+        <w:rPr>
+          <w:rFonts w:ascii="Calibri" w:hAnsi="Calibri" w:cs="Calibri"/>
+          <w:sz w:val="24"/>
+          <w:szCs w:val="24"/>
+        </w:rPr>
+      </w:pPr>
+    </w:p>
+    <w:p>
+      <w:pPr>
+        <w:rPr>
+          <w:rFonts w:ascii="Calibri" w:hAnsi="Calibri" w:cs="Calibri"/>
+          <w:sz w:val="24"/>
+          <w:szCs w:val="24"/>
+        </w:rPr>
+      </w:pPr>
+      <w:r>
+        <w:rPr>
+          <w:rFonts w:ascii="Segoe UI Emoji" w:hAnsi="Segoe UI Emoji" w:cs="Segoe UI Emoji"/>
+          <w:sz w:val="24"/>
+          <w:szCs w:val="24"/>
+        </w:rPr>
+        <w:t>🛜</w:t>
+      </w:r>
+      <w:r>
+        <w:rPr>
+          <w:rFonts w:ascii="Calibri" w:hAnsi="Calibri" w:cs="Calibri"/>
+          <w:sz w:val="24"/>
+          <w:szCs w:val="24"/>
+        </w:rPr>
+        <w:t xml:space="preserve"> Integração Web e Mobile</w:t>
+      </w:r>
+    </w:p>
+    <w:p>
+      <w:pPr>
+        <w:rPr>
+          <w:rFonts w:ascii="Calibri" w:hAnsi="Calibri" w:cs="Calibri"/>
+          <w:sz w:val="24"/>
+          <w:szCs w:val="24"/>
+        </w:rPr>
+      </w:pPr>
+      <w:r>
+        <w:rPr>
+          <w:rFonts w:ascii="Calibri" w:hAnsi="Calibri" w:cs="Calibri"/>
+          <w:sz w:val="24"/>
+          <w:szCs w:val="24"/>
+        </w:rPr>
+        <w:t xml:space="preserve">- </w:t>
+      </w:r>
+      <w:proofErr w:type="spellStart"/>
+      <w:r>
+        <w:rPr>
+          <w:rFonts w:ascii="Calibri" w:hAnsi="Calibri" w:cs="Calibri"/>
+          <w:sz w:val="24"/>
+          <w:szCs w:val="24"/>
+        </w:rPr>
+        <w:t>Backend</w:t>
+      </w:r>
+      <w:proofErr w:type="spellEnd"/>
+      <w:r>
+        <w:rPr>
+          <w:rFonts w:ascii="Calibri" w:hAnsi="Calibri" w:cs="Calibri"/>
+          <w:sz w:val="24"/>
+          <w:szCs w:val="24"/>
+        </w:rPr>
+        <w:t xml:space="preserve"> estruturado com rotas REST para:</w:t>
+      </w:r>
+    </w:p>
+    <w:p>
+      <w:pPr>
+        <w:rPr>
+          <w:rFonts w:ascii="Calibri" w:hAnsi="Calibri" w:cs="Calibri"/>
+          <w:sz w:val="24"/>
+          <w:szCs w:val="24"/>
+        </w:rPr>
+      </w:pPr>
+      <w:r>
+        <w:rPr>
+          <w:rFonts w:ascii="Calibri" w:hAnsi="Calibri" w:cs="Calibri"/>
+          <w:sz w:val="24"/>
+          <w:szCs w:val="24"/>
+        </w:rPr>
+        <w:t xml:space="preserve">  - Web (admin): gerenciamento completo do sistema.</w:t>
+      </w:r>
+    </w:p>
+    <w:p>
+      <w:pPr>
+        <w:rPr>
+          <w:rFonts w:ascii="Calibri" w:hAnsi="Calibri" w:cs="Calibri"/>
+          <w:sz w:val="24"/>
+          <w:szCs w:val="24"/>
+        </w:rPr>
+      </w:pPr>
+      <w:r>
+        <w:rPr>
+          <w:rFonts w:ascii="Calibri" w:hAnsi="Calibri" w:cs="Calibri"/>
+          <w:sz w:val="24"/>
+          <w:szCs w:val="24"/>
+        </w:rPr>
+        <w:t xml:space="preserve">  - Mobile (via QR </w:t>
+      </w:r>
+      <w:proofErr w:type="spellStart"/>
+      <w:r>
+        <w:rPr>
+          <w:rFonts w:ascii="Calibri" w:hAnsi="Calibri" w:cs="Calibri"/>
+          <w:sz w:val="24"/>
+          <w:szCs w:val="24"/>
+        </w:rPr>
+        <w:t>Code</w:t>
+      </w:r>
+      <w:proofErr w:type="spellEnd"/>
+      <w:r>
+        <w:rPr>
+          <w:rFonts w:ascii="Calibri" w:hAnsi="Calibri" w:cs="Calibri"/>
+          <w:sz w:val="24"/>
+          <w:szCs w:val="24"/>
+        </w:rPr>
+        <w:t>)</w:t>
+      </w:r>
+      <w:r>
+        <w:rPr>
+          <w:rFonts w:ascii="Calibri" w:hAnsi="Calibri" w:cs="Calibri"/>
+          <w:sz w:val="24"/>
+          <w:szCs w:val="24"/>
+        </w:rPr>
+        <w:t>:</w:t>
+      </w:r>
+      <w:r>
+        <w:rPr>
+          <w:rFonts w:ascii="Calibri" w:hAnsi="Calibri" w:cs="Calibri"/>
+          <w:sz w:val="24"/>
+          <w:szCs w:val="24"/>
+        </w:rPr>
+        <w:t xml:space="preserve"> acesso individualizado à posição sorteada e PDF.</w:t>
+      </w:r>
+    </w:p>
+    <w:p>
+      <w:pPr>
+        <w:rPr>
+          <w:rFonts w:ascii="Calibri" w:hAnsi="Calibri" w:cs="Calibri"/>
+          <w:sz w:val="24"/>
+          <w:szCs w:val="24"/>
+        </w:rPr>
+      </w:pPr>
+    </w:p>
+    <w:p>
+      <w:pPr>
+        <w:rPr>
+          <w:rFonts w:ascii="Calibri" w:hAnsi="Calibri" w:cs="Calibri"/>
+          <w:sz w:val="24"/>
+          <w:szCs w:val="24"/>
+        </w:rPr>
+      </w:pPr>
+      <w:r>
+        <w:rPr>
+          <w:rFonts w:ascii="Segoe UI Emoji" w:hAnsi="Segoe UI Emoji" w:cs="Segoe UI Emoji"/>
+          <w:sz w:val="24"/>
+          <w:szCs w:val="24"/>
+        </w:rPr>
+        <w:t>📱</w:t>
+      </w:r>
+      <w:r>
+        <w:rPr>
+          <w:rFonts w:ascii="Calibri" w:hAnsi="Calibri" w:cs="Calibri"/>
+          <w:sz w:val="24"/>
+          <w:szCs w:val="24"/>
+        </w:rPr>
+        <w:t xml:space="preserve"> Fluxo Mobile</w:t>
+      </w:r>
+    </w:p>
+    <w:p>
+      <w:pPr>
+        <w:rPr>
+          <w:rFonts w:ascii="Calibri" w:hAnsi="Calibri" w:cs="Calibri"/>
+          <w:sz w:val="24"/>
+          <w:szCs w:val="24"/>
+        </w:rPr>
+      </w:pPr>
+    </w:p>
+    <w:p>
+      <w:pPr>
+        <w:rPr>
+          <w:rFonts w:ascii="Calibri" w:hAnsi="Calibri" w:cs="Calibri"/>
+          <w:sz w:val="24"/>
+          <w:szCs w:val="24"/>
+        </w:rPr>
+      </w:pPr>
+      <w:r>
+        <w:rPr>
+          <w:rFonts w:ascii="Calibri" w:hAnsi="Calibri" w:cs="Calibri"/>
+          <w:sz w:val="24"/>
+          <w:szCs w:val="24"/>
+        </w:rPr>
+        <w:t xml:space="preserve">1. Tela inicial: Entrada dos dados ou escaneamento do QR </w:t>
+      </w:r>
+      <w:proofErr w:type="spellStart"/>
+      <w:r>
+        <w:rPr>
+          <w:rFonts w:ascii="Calibri" w:hAnsi="Calibri" w:cs="Calibri"/>
+          <w:sz w:val="24"/>
+          <w:szCs w:val="24"/>
+        </w:rPr>
+        <w:t>Code</w:t>
+      </w:r>
+      <w:proofErr w:type="spellEnd"/>
+      <w:r>
+        <w:rPr>
+          <w:rFonts w:ascii="Calibri" w:hAnsi="Calibri" w:cs="Calibri"/>
+          <w:sz w:val="24"/>
+          <w:szCs w:val="24"/>
+        </w:rPr>
+        <w:t>.</w:t>
+      </w:r>
+    </w:p>
+    <w:p>
+      <w:pPr>
+        <w:rPr>
+          <w:rFonts w:ascii="Calibri" w:hAnsi="Calibri" w:cs="Calibri"/>
+          <w:sz w:val="24"/>
+          <w:szCs w:val="24"/>
+        </w:rPr>
+      </w:pPr>
+      <w:r>
+        <w:rPr>
+          <w:rFonts w:ascii="Calibri" w:hAnsi="Calibri" w:cs="Calibri"/>
+          <w:sz w:val="24"/>
+          <w:szCs w:val="24"/>
+        </w:rPr>
+        <w:t>2. Confirmação: Feedback visual de sucesso ou erro no envio.</w:t>
+      </w:r>
+    </w:p>
+    <w:p>
+      <w:pPr>
+        <w:rPr>
+          <w:rFonts w:ascii="Calibri" w:hAnsi="Calibri" w:cs="Calibri"/>
+          <w:sz w:val="24"/>
+          <w:szCs w:val="24"/>
+        </w:rPr>
+      </w:pPr>
+      <w:r>
+        <w:rPr>
+          <w:rFonts w:ascii="Calibri" w:hAnsi="Calibri" w:cs="Calibri"/>
+          <w:sz w:val="24"/>
+          <w:szCs w:val="24"/>
+        </w:rPr>
+        <w:t>3. Resultado: Exibição da posição sorteada e botão para baixar PDF.</w:t>
+      </w:r>
+    </w:p>
+    <w:p>
+      <w:pPr>
+        <w:rPr>
+          <w:rFonts w:ascii="Calibri" w:hAnsi="Calibri" w:cs="Calibri"/>
+          <w:sz w:val="24"/>
+          <w:szCs w:val="24"/>
+        </w:rPr>
+      </w:pPr>
+      <w:r>
+        <w:rPr>
+          <w:rFonts w:ascii="Calibri" w:hAnsi="Calibri" w:cs="Calibri"/>
+          <w:sz w:val="24"/>
+          <w:szCs w:val="24"/>
+        </w:rPr>
+        <w:lastRenderedPageBreak/>
+        <w:t xml:space="preserve">## </w:t>
+      </w:r>
+      <w:r>
+        <w:rPr>
+          <w:rFonts w:ascii="Segoe UI Emoji" w:hAnsi="Segoe UI Emoji" w:cs="Segoe UI Emoji"/>
+          <w:sz w:val="24"/>
+          <w:szCs w:val="24"/>
+        </w:rPr>
+        <w:t>📦</w:t>
+      </w:r>
+      <w:r>
+        <w:rPr>
+          <w:rFonts w:ascii="Calibri" w:hAnsi="Calibri" w:cs="Calibri"/>
+          <w:sz w:val="24"/>
+          <w:szCs w:val="24"/>
+        </w:rPr>
+        <w:t xml:space="preserve"> Estrutura do Projeto</w:t>
+      </w:r>
+    </w:p>
+    <w:p>
+      <w:pPr>
+        <w:rPr>
+          <w:rFonts w:ascii="Calibri" w:hAnsi="Calibri" w:cs="Calibri"/>
+          <w:sz w:val="24"/>
+          <w:szCs w:val="24"/>
+        </w:rPr>
+      </w:pPr>
+      <w:r>
+        <w:rPr>
+          <w:rFonts w:ascii="Calibri" w:hAnsi="Calibri" w:cs="Calibri"/>
+          <w:sz w:val="24"/>
+          <w:szCs w:val="24"/>
+        </w:rPr>
+        <w:t>```</w:t>
+      </w:r>
+      <w:proofErr w:type="spellStart"/>
+      <w:r>
+        <w:rPr>
+          <w:rFonts w:ascii="Calibri" w:hAnsi="Calibri" w:cs="Calibri"/>
+          <w:sz w:val="24"/>
+          <w:szCs w:val="24"/>
+        </w:rPr>
+        <w:t>bash</w:t>
+      </w:r>
+      <w:proofErr w:type="spellEnd"/>
+    </w:p>
+    <w:p>
+      <w:pPr>
+        <w:rPr>
+          <w:rFonts w:ascii="Calibri" w:hAnsi="Calibri" w:cs="Calibri"/>
+          <w:sz w:val="24"/>
+          <w:szCs w:val="24"/>
+        </w:rPr>
+      </w:pPr>
+      <w:r>
+        <w:rPr>
+          <w:rFonts w:ascii="Calibri" w:hAnsi="Calibri" w:cs="Calibri"/>
+          <w:sz w:val="24"/>
+          <w:szCs w:val="24"/>
+        </w:rPr>
+        <w:t>roleta-equipes/</w:t>
+      </w:r>
+    </w:p>
+    <w:p>
+      <w:pPr>
+        <w:rPr>
+          <w:rFonts w:ascii="Calibri" w:hAnsi="Calibri" w:cs="Calibri"/>
+          <w:sz w:val="24"/>
+          <w:szCs w:val="24"/>
+        </w:rPr>
+      </w:pPr>
+      <w:r>
+        <w:rPr>
+          <w:rFonts w:ascii="MS Gothic" w:eastAsia="MS Gothic" w:hAnsi="MS Gothic" w:cs="MS Gothic" w:hint="eastAsia"/>
+          <w:sz w:val="24"/>
+          <w:szCs w:val="24"/>
+        </w:rPr>
+        <w:t>├</w:t>
+      </w:r>
+      <w:r>
+        <w:rPr>
+          <w:rFonts w:ascii="Calibri" w:hAnsi="Calibri" w:cs="Calibri"/>
+          <w:sz w:val="24"/>
+          <w:szCs w:val="24"/>
+        </w:rPr>
+        <w:t>── server.js              # Inicialização da API</w:t>
+      </w:r>
+    </w:p>
+    <w:p>
+      <w:pPr>
+        <w:rPr>
+          <w:rFonts w:ascii="Calibri" w:hAnsi="Calibri" w:cs="Calibri"/>
+          <w:sz w:val="24"/>
+          <w:szCs w:val="24"/>
+        </w:rPr>
+      </w:pPr>
+      <w:r>
+        <w:rPr>
+          <w:rFonts w:ascii="MS Gothic" w:eastAsia="MS Gothic" w:hAnsi="MS Gothic" w:cs="MS Gothic" w:hint="eastAsia"/>
+          <w:sz w:val="24"/>
+          <w:szCs w:val="24"/>
+        </w:rPr>
+        <w:t>├</w:t>
+      </w:r>
+      <w:r>
+        <w:rPr>
+          <w:rFonts w:ascii="Calibri" w:hAnsi="Calibri" w:cs="Calibri"/>
+          <w:sz w:val="24"/>
+          <w:szCs w:val="24"/>
+        </w:rPr>
+        <w:t>── /</w:t>
+      </w:r>
+      <w:proofErr w:type="spellStart"/>
+      <w:r>
+        <w:rPr>
+          <w:rFonts w:ascii="Calibri" w:hAnsi="Calibri" w:cs="Calibri"/>
+          <w:sz w:val="24"/>
+          <w:szCs w:val="24"/>
+        </w:rPr>
+        <w:t>routes</w:t>
+      </w:r>
+      <w:proofErr w:type="spellEnd"/>
+      <w:r>
+        <w:rPr>
+          <w:rFonts w:ascii="Calibri" w:hAnsi="Calibri" w:cs="Calibri"/>
+          <w:sz w:val="24"/>
+          <w:szCs w:val="24"/>
+        </w:rPr>
+        <w:t xml:space="preserve">                # Arquivos de rotas</w:t>
+      </w:r>
+    </w:p>
+    <w:p>
+      <w:pPr>
+        <w:rPr>
+          <w:rFonts w:ascii="Calibri" w:hAnsi="Calibri" w:cs="Calibri"/>
+          <w:sz w:val="24"/>
+          <w:szCs w:val="24"/>
+        </w:rPr>
+      </w:pPr>
+      <w:r>
+        <w:rPr>
+          <w:rFonts w:ascii="MS Gothic" w:eastAsia="MS Gothic" w:hAnsi="MS Gothic" w:cs="MS Gothic" w:hint="eastAsia"/>
+          <w:sz w:val="24"/>
+          <w:szCs w:val="24"/>
+        </w:rPr>
+        <w:t>├</w:t>
+      </w:r>
+      <w:r>
+        <w:rPr>
+          <w:rFonts w:ascii="Calibri" w:hAnsi="Calibri" w:cs="Calibri"/>
+          <w:sz w:val="24"/>
+          <w:szCs w:val="24"/>
+        </w:rPr>
+        <w:t>── /</w:t>
+      </w:r>
+      <w:proofErr w:type="spellStart"/>
+      <w:r>
+        <w:rPr>
+          <w:rFonts w:ascii="Calibri" w:hAnsi="Calibri" w:cs="Calibri"/>
+          <w:sz w:val="24"/>
+          <w:szCs w:val="24"/>
+        </w:rPr>
+        <w:t>controllers</w:t>
+      </w:r>
+      <w:proofErr w:type="spellEnd"/>
+      <w:r>
+        <w:rPr>
+          <w:rFonts w:ascii="Calibri" w:hAnsi="Calibri" w:cs="Calibri"/>
+          <w:sz w:val="24"/>
+          <w:szCs w:val="24"/>
+        </w:rPr>
+        <w:t xml:space="preserve">           # Lógica de negócios</w:t>
+      </w:r>
+    </w:p>
+    <w:p>
+      <w:pPr>
+        <w:rPr>
+          <w:rFonts w:ascii="Calibri" w:hAnsi="Calibri" w:cs="Calibri"/>
+          <w:sz w:val="24"/>
+          <w:szCs w:val="24"/>
+        </w:rPr>
+      </w:pPr>
+      <w:r>
+        <w:rPr>
+          <w:rFonts w:ascii="MS Gothic" w:eastAsia="MS Gothic" w:hAnsi="MS Gothic" w:cs="MS Gothic" w:hint="eastAsia"/>
+          <w:sz w:val="24"/>
+          <w:szCs w:val="24"/>
+        </w:rPr>
+        <w:t>├</w:t>
+      </w:r>
+      <w:r>
+        <w:rPr>
+          <w:rFonts w:ascii="Calibri" w:hAnsi="Calibri" w:cs="Calibri"/>
+          <w:sz w:val="24"/>
+          <w:szCs w:val="24"/>
+        </w:rPr>
+        <w:t>── /uploads               # Arquivos enviados</w:t>
+      </w:r>
+    </w:p>
+    <w:p>
+      <w:pPr>
+        <w:rPr>
+          <w:rFonts w:ascii="Calibri" w:hAnsi="Calibri" w:cs="Calibri"/>
+          <w:sz w:val="24"/>
+          <w:szCs w:val="24"/>
+        </w:rPr>
+      </w:pPr>
+      <w:r>
+        <w:rPr>
+          <w:rFonts w:ascii="MS Gothic" w:eastAsia="MS Gothic" w:hAnsi="MS Gothic" w:cs="MS Gothic" w:hint="eastAsia"/>
+          <w:sz w:val="24"/>
+          <w:szCs w:val="24"/>
+        </w:rPr>
+        <w:t>├</w:t>
+      </w:r>
+      <w:r>
+        <w:rPr>
+          <w:rFonts w:ascii="Calibri" w:hAnsi="Calibri" w:cs="Calibri"/>
+          <w:sz w:val="24"/>
+          <w:szCs w:val="24"/>
+        </w:rPr>
+        <w:t>── /models                # Consultas e lógica SQL</w:t>
+      </w:r>
+    </w:p>
+    <w:p>
+      <w:pPr>
+        <w:rPr>
+          <w:rFonts w:ascii="Calibri" w:hAnsi="Calibri" w:cs="Calibri"/>
+          <w:sz w:val="24"/>
+          <w:szCs w:val="24"/>
+        </w:rPr>
+      </w:pPr>
+      <w:r>
+        <w:rPr>
+          <w:rFonts w:ascii="MS Gothic" w:eastAsia="MS Gothic" w:hAnsi="MS Gothic" w:cs="MS Gothic" w:hint="eastAsia"/>
+          <w:sz w:val="24"/>
+          <w:szCs w:val="24"/>
+        </w:rPr>
+        <w:t>├</w:t>
+      </w:r>
+      <w:r>
+        <w:rPr>
+          <w:rFonts w:ascii="Calibri" w:hAnsi="Calibri" w:cs="Calibri"/>
+          <w:sz w:val="24"/>
+          <w:szCs w:val="24"/>
+        </w:rPr>
+        <w:t xml:space="preserve">── </w:t>
+      </w:r>
+      <w:proofErr w:type="spellStart"/>
+      <w:proofErr w:type="gramStart"/>
+      <w:r>
+        <w:rPr>
+          <w:rFonts w:ascii="Calibri" w:hAnsi="Calibri" w:cs="Calibri"/>
+          <w:sz w:val="24"/>
+          <w:szCs w:val="24"/>
+        </w:rPr>
+        <w:t>package.json</w:t>
+      </w:r>
+      <w:proofErr w:type="spellEnd"/>
+      <w:proofErr w:type="gramEnd"/>
+      <w:r>
+        <w:rPr>
+          <w:rFonts w:ascii="Calibri" w:hAnsi="Calibri" w:cs="Calibri"/>
+          <w:sz w:val="24"/>
+          <w:szCs w:val="24"/>
+        </w:rPr>
+        <w:t xml:space="preserve">           # Dependências</w:t>
+      </w:r>
+    </w:p>
+    <w:p>
+      <w:pPr>
+        <w:rPr>
+          <w:rFonts w:ascii="Calibri" w:hAnsi="Calibri" w:cs="Calibri"/>
+          <w:sz w:val="24"/>
+          <w:szCs w:val="24"/>
+        </w:rPr>
+      </w:pPr>
+      <w:r>
+        <w:rPr>
+          <w:rFonts w:ascii="MS Gothic" w:eastAsia="MS Gothic" w:hAnsi="MS Gothic" w:cs="MS Gothic" w:hint="eastAsia"/>
+          <w:sz w:val="24"/>
+          <w:szCs w:val="24"/>
+        </w:rPr>
+        <w:t>├</w:t>
+      </w:r>
+      <w:r>
+        <w:rPr>
+          <w:rFonts w:ascii="Calibri" w:hAnsi="Calibri" w:cs="Calibri"/>
+          <w:sz w:val="24"/>
+          <w:szCs w:val="24"/>
+        </w:rPr>
+        <w:t>─</w:t>
+      </w:r>
+      <w:r>
+        <w:rPr>
+          <w:rFonts w:ascii="Calibri" w:hAnsi="Calibri" w:cs="Calibri"/>
+          <w:sz w:val="24"/>
+          <w:szCs w:val="24"/>
+        </w:rPr>
+        <w:t xml:space="preserve">─. </w:t>
+      </w:r>
+      <w:proofErr w:type="spellStart"/>
+      <w:r>
+        <w:rPr>
+          <w:rFonts w:ascii="Calibri" w:hAnsi="Calibri" w:cs="Calibri"/>
+          <w:sz w:val="24"/>
+          <w:szCs w:val="24"/>
+        </w:rPr>
+        <w:t>gitignore</w:t>
+      </w:r>
+      <w:proofErr w:type="spellEnd"/>
+      <w:r>
+        <w:rPr>
+          <w:rFonts w:ascii="Calibri" w:hAnsi="Calibri" w:cs="Calibri"/>
+          <w:sz w:val="24"/>
+          <w:szCs w:val="24"/>
+        </w:rPr>
+        <w:t xml:space="preserve">             # Arquivos ignorados pelo </w:t>
+      </w:r>
+      <w:proofErr w:type="spellStart"/>
+      <w:r>
+        <w:rPr>
+          <w:rFonts w:ascii="Calibri" w:hAnsi="Calibri" w:cs="Calibri"/>
+          <w:sz w:val="24"/>
+          <w:szCs w:val="24"/>
+        </w:rPr>
+        <w:t>Git</w:t>
+      </w:r>
+      <w:proofErr w:type="spellEnd"/>
+    </w:p>
+    <w:p>
+      <w:pPr>
+        <w:rPr>
+          <w:rFonts w:ascii="Calibri" w:hAnsi="Calibri" w:cs="Calibri"/>
+          <w:b/>
+          <w:bCs/>
+          <w:sz w:val="24"/>
+          <w:szCs w:val="24"/>
+        </w:rPr>
+      </w:pPr>
+      <w:r>
+        <w:rPr>
+          <w:rFonts w:ascii="Calibri" w:hAnsi="Calibri" w:cs="Calibri"/>
+          <w:sz w:val="24"/>
+          <w:szCs w:val="24"/>
+        </w:rPr>
+        <w:t>└── README.md              # D</w:t>
+      </w:r>
+      <w:r>
+        <w:rPr>
+          <w:rFonts w:ascii="Calibri" w:hAnsi="Calibri" w:cs="Calibri"/>
+          <w:b/>
+          <w:bCs/>
+          <w:sz w:val="24"/>
+          <w:szCs w:val="24"/>
+        </w:rPr>
+        <w:t>ocumentação do projeto</w:t>
+      </w:r>
+    </w:p>
+    <w:p>
+      <w:pPr>
+        <w:rPr>
+          <w:rFonts w:ascii="Calibri" w:hAnsi="Calibri" w:cs="Calibri"/>
+          <w:b/>
+          <w:bCs/>
+          <w:sz w:val="24"/>
+          <w:szCs w:val="24"/>
+        </w:rPr>
+      </w:pPr>
+    </w:p>
+    <w:p>
+      <w:pPr>
+        <w:rPr>
+          <w:rFonts w:ascii="Calibri" w:hAnsi="Calibri" w:cs="Calibri"/>
+          <w:b/>
+          <w:bCs/>
+          <w:sz w:val="24"/>
+          <w:szCs w:val="24"/>
+        </w:rPr>
+      </w:pPr>
+    </w:p>
+    <w:p>
+      <w:pPr>
+        <w:rPr>
+          <w:rFonts w:ascii="Calibri" w:hAnsi="Calibri" w:cs="Calibri"/>
+          <w:b/>
+          <w:bCs/>
+          <w:sz w:val="24"/>
+          <w:szCs w:val="24"/>
+        </w:rPr>
+      </w:pPr>
+      <w:r>
+        <w:rPr>
+          <w:rFonts w:ascii="Calibri" w:hAnsi="Calibri" w:cs="Calibri"/>
+          <w:b/>
+          <w:bCs/>
+          <w:sz w:val="24"/>
+          <w:szCs w:val="24"/>
+        </w:rPr>
+        <w:t>Conexão com o Banco de Dados</w:t>
+      </w:r>
+    </w:p>
+    <w:p>
+      <w:pPr>
+        <w:rPr>
+          <w:rFonts w:ascii="Calibri" w:hAnsi="Calibri" w:cs="Calibri"/>
+          <w:sz w:val="24"/>
+          <w:szCs w:val="24"/>
+        </w:rPr>
+      </w:pPr>
+      <w:r>
+        <w:rPr>
+          <w:rFonts w:ascii="Calibri" w:hAnsi="Calibri" w:cs="Calibri"/>
+          <w:sz w:val="24"/>
+          <w:szCs w:val="24"/>
+        </w:rPr>
+        <w:t>A API conecta-se com um banco MySQL que armazena os seguintes dados:</w:t>
       </w:r>
     </w:p>
     <w:p>
       <w:pPr>
         <w:numPr>
           <w:ilvl w:val="0"/>
-          <w:numId w:val="1"/>
+          <w:numId w:val="3"/>
         </w:numPr>
         <w:rPr>
-          <w:sz w:val="24"/>
-          <w:szCs w:val="24"/>
-        </w:rPr>
-      </w:pPr>
-      <w:r>
-        <w:rPr>
-          <w:sz w:val="24"/>
-          <w:szCs w:val="24"/>
-        </w:rPr>
-        <w:t>Registro de EMPRESA, EMPREENDIMENTO, DATA e PERÍODO antes de adicionar participantes.</w:t>
+          <w:rFonts w:ascii="Calibri" w:hAnsi="Calibri" w:cs="Calibri"/>
+          <w:sz w:val="24"/>
+          <w:szCs w:val="24"/>
+        </w:rPr>
+      </w:pPr>
+      <w:r>
+        <w:rPr>
+          <w:rFonts w:ascii="Calibri" w:hAnsi="Calibri" w:cs="Calibri"/>
+          <w:b/>
+          <w:bCs/>
+          <w:sz w:val="24"/>
+          <w:szCs w:val="24"/>
+        </w:rPr>
+        <w:t>Empresas</w:t>
+      </w:r>
+      <w:r>
+        <w:rPr>
+          <w:rFonts w:ascii="Calibri" w:hAnsi="Calibri" w:cs="Calibri"/>
+          <w:sz w:val="24"/>
+          <w:szCs w:val="24"/>
+        </w:rPr>
+        <w:t>: nome, empreendimento, data e período.</w:t>
       </w:r>
     </w:p>
     <w:p>
       <w:pPr>
         <w:numPr>
           <w:ilvl w:val="0"/>
-          <w:numId w:val="1"/>
+          <w:numId w:val="3"/>
         </w:numPr>
         <w:rPr>
-          <w:sz w:val="24"/>
-          <w:szCs w:val="24"/>
-        </w:rPr>
-      </w:pPr>
-      <w:r>
-        <w:rPr>
-          <w:sz w:val="24"/>
-          <w:szCs w:val="24"/>
-        </w:rPr>
-        <w:t>Campos obrigatórios para NOME e EQUIPE.</w:t>
+          <w:rFonts w:ascii="Calibri" w:hAnsi="Calibri" w:cs="Calibri"/>
+          <w:sz w:val="24"/>
+          <w:szCs w:val="24"/>
+        </w:rPr>
+      </w:pPr>
+      <w:r>
+        <w:rPr>
+          <w:rFonts w:ascii="Calibri" w:hAnsi="Calibri" w:cs="Calibri"/>
+          <w:b/>
+          <w:bCs/>
+          <w:sz w:val="24"/>
+          <w:szCs w:val="24"/>
+        </w:rPr>
+        <w:t>Participantes</w:t>
+      </w:r>
+      <w:r>
+        <w:rPr>
+          <w:rFonts w:ascii="Calibri" w:hAnsi="Calibri" w:cs="Calibri"/>
+          <w:sz w:val="24"/>
+          <w:szCs w:val="24"/>
+        </w:rPr>
+        <w:t>: nome, equipe, vínculo com empresa.</w:t>
       </w:r>
     </w:p>
     <w:p>
       <w:pPr>
         <w:numPr>
           <w:ilvl w:val="0"/>
-          <w:numId w:val="1"/>
+          <w:numId w:val="3"/>
         </w:numPr>
         <w:rPr>
-          <w:sz w:val="24"/>
-          <w:szCs w:val="24"/>
-        </w:rPr>
-      </w:pPr>
-      <w:r>
-        <w:rPr>
-          <w:sz w:val="24"/>
-          <w:szCs w:val="24"/>
-        </w:rPr>
-        <w:t xml:space="preserve">Inserção via QR </w:t>
-      </w:r>
-      <w:proofErr w:type="spellStart"/>
-      <w:r>
-        <w:rPr>
-          <w:sz w:val="24"/>
-          <w:szCs w:val="24"/>
-        </w:rPr>
-        <w:t>Code</w:t>
-      </w:r>
-      <w:proofErr w:type="spellEnd"/>
-      <w:r>
-        <w:rPr>
-          <w:sz w:val="24"/>
-          <w:szCs w:val="24"/>
-        </w:rPr>
-        <w:t xml:space="preserve"> para evitar participação de pessoas ausentes.</w:t>
+          <w:rFonts w:ascii="Calibri" w:hAnsi="Calibri" w:cs="Calibri"/>
+          <w:sz w:val="24"/>
+          <w:szCs w:val="24"/>
+        </w:rPr>
+      </w:pPr>
+      <w:r>
+        <w:rPr>
+          <w:rFonts w:ascii="Calibri" w:hAnsi="Calibri" w:cs="Calibri"/>
+          <w:b/>
+          <w:bCs/>
+          <w:sz w:val="24"/>
+          <w:szCs w:val="24"/>
+        </w:rPr>
+        <w:t>Sorteios</w:t>
+      </w:r>
+      <w:r>
+        <w:rPr>
+          <w:rFonts w:ascii="Calibri" w:hAnsi="Calibri" w:cs="Calibri"/>
+          <w:sz w:val="24"/>
+          <w:szCs w:val="24"/>
+        </w:rPr>
+        <w:t>: data, status, PDF gerado.</w:t>
       </w:r>
     </w:p>
     <w:p>
       <w:pPr>
         <w:numPr>
           <w:ilvl w:val="0"/>
-          <w:numId w:val="1"/>
+          <w:numId w:val="3"/>
         </w:numPr>
         <w:rPr>
-          <w:sz w:val="24"/>
-          <w:szCs w:val="24"/>
-        </w:rPr>
-      </w:pPr>
-      <w:r>
-        <w:rPr>
-          <w:sz w:val="24"/>
-          <w:szCs w:val="24"/>
-        </w:rPr>
-        <w:t>Prevenção de nomes duplicados (ignorando variações de acentuação e caracteres especiais).</w:t>
+          <w:rFonts w:ascii="Calibri" w:hAnsi="Calibri" w:cs="Calibri"/>
+          <w:sz w:val="24"/>
+          <w:szCs w:val="24"/>
+        </w:rPr>
+      </w:pPr>
+      <w:r>
+        <w:rPr>
+          <w:rFonts w:ascii="Calibri" w:hAnsi="Calibri" w:cs="Calibri"/>
+          <w:b/>
+          <w:bCs/>
+          <w:sz w:val="24"/>
+          <w:szCs w:val="24"/>
+        </w:rPr>
+        <w:t>Arquivos</w:t>
+      </w:r>
+      <w:r>
+        <w:rPr>
+          <w:rFonts w:ascii="Calibri" w:hAnsi="Calibri" w:cs="Calibri"/>
+          <w:sz w:val="24"/>
+          <w:szCs w:val="24"/>
+        </w:rPr>
+        <w:t>: nome e tipo dos arquivos CSV/XLSX enviados</w:t>
+      </w:r>
+      <w:r>
+        <w:rPr>
+          <w:rFonts w:ascii="Calibri" w:hAnsi="Calibri" w:cs="Calibri"/>
+          <w:sz w:val="24"/>
+          <w:szCs w:val="24"/>
+        </w:rPr>
+        <w:t>.</w:t>
+      </w:r>
+    </w:p>
+    <w:p>
+      <w:pPr>
+        <w:rPr>
+          <w:rFonts w:ascii="Calibri" w:hAnsi="Calibri" w:cs="Calibri"/>
+          <w:b/>
+          <w:bCs/>
+          <w:sz w:val="24"/>
+          <w:szCs w:val="24"/>
+        </w:rPr>
+      </w:pPr>
+      <w:r>
+        <w:rPr>
+          <w:rFonts w:ascii="Calibri" w:hAnsi="Calibri" w:cs="Calibri"/>
+          <w:b/>
+          <w:bCs/>
+          <w:sz w:val="24"/>
+          <w:szCs w:val="24"/>
+        </w:rPr>
+        <w:t>Testes e Integrações</w:t>
       </w:r>
     </w:p>
     <w:p>
       <w:pPr>
         <w:numPr>
           <w:ilvl w:val="0"/>
-          <w:numId w:val="1"/>
+          <w:numId w:val="4"/>
         </w:numPr>
         <w:rPr>
-          <w:sz w:val="24"/>
-          <w:szCs w:val="24"/>
-        </w:rPr>
-      </w:pPr>
-      <w:r>
-        <w:rPr>
-          <w:sz w:val="24"/>
-          <w:szCs w:val="24"/>
-        </w:rPr>
-        <w:t>Exclusão de nomes individuais da lista sem afetar os demais.</w:t>
+          <w:rFonts w:ascii="Calibri" w:hAnsi="Calibri" w:cs="Calibri"/>
+          <w:sz w:val="24"/>
+          <w:szCs w:val="24"/>
+        </w:rPr>
+      </w:pPr>
+      <w:r>
+        <w:rPr>
+          <w:rFonts w:ascii="Calibri" w:hAnsi="Calibri" w:cs="Calibri"/>
+          <w:sz w:val="24"/>
+          <w:szCs w:val="24"/>
+        </w:rPr>
+        <w:t xml:space="preserve">Testes de fluxo entre </w:t>
+      </w:r>
+      <w:proofErr w:type="spellStart"/>
+      <w:r>
+        <w:rPr>
+          <w:rFonts w:ascii="Calibri" w:hAnsi="Calibri" w:cs="Calibri"/>
+          <w:b/>
+          <w:bCs/>
+          <w:sz w:val="24"/>
+          <w:szCs w:val="24"/>
+        </w:rPr>
+        <w:t>frontend</w:t>
+      </w:r>
+      <w:proofErr w:type="spellEnd"/>
+      <w:r>
+        <w:rPr>
+          <w:rFonts w:ascii="Calibri" w:hAnsi="Calibri" w:cs="Calibri"/>
+          <w:b/>
+          <w:bCs/>
+          <w:sz w:val="24"/>
+          <w:szCs w:val="24"/>
+        </w:rPr>
+        <w:t xml:space="preserve"> e </w:t>
+      </w:r>
+      <w:proofErr w:type="spellStart"/>
+      <w:r>
+        <w:rPr>
+          <w:rFonts w:ascii="Calibri" w:hAnsi="Calibri" w:cs="Calibri"/>
+          <w:b/>
+          <w:bCs/>
+          <w:sz w:val="24"/>
+          <w:szCs w:val="24"/>
+        </w:rPr>
+        <w:t>backend</w:t>
+      </w:r>
+      <w:proofErr w:type="spellEnd"/>
+      <w:r>
+        <w:rPr>
+          <w:rFonts w:ascii="Calibri" w:hAnsi="Calibri" w:cs="Calibri"/>
+          <w:sz w:val="24"/>
+          <w:szCs w:val="24"/>
+        </w:rPr>
+        <w:t>.</w:t>
+      </w:r>
+      <w:r>
+        <w:rPr>
+          <w:rFonts w:ascii="Calibri" w:hAnsi="Calibri" w:cs="Calibri"/>
+          <w:sz w:val="24"/>
+          <w:szCs w:val="24"/>
+        </w:rPr>
+        <w:t xml:space="preserve"> - Pendente</w:t>
       </w:r>
     </w:p>
     <w:p>
       <w:pPr>
         <w:numPr>
           <w:ilvl w:val="0"/>
-          <w:numId w:val="1"/>
+          <w:numId w:val="4"/>
         </w:numPr>
         <w:rPr>
-          <w:sz w:val="24"/>
-          <w:szCs w:val="24"/>
-        </w:rPr>
-      </w:pPr>
-      <w:r>
-        <w:rPr>
-          <w:sz w:val="24"/>
-          <w:szCs w:val="24"/>
-        </w:rPr>
-        <w:t>Numeração das linhas para contabilizar participantes.</w:t>
+          <w:rFonts w:ascii="Calibri" w:hAnsi="Calibri" w:cs="Calibri"/>
+          <w:sz w:val="24"/>
+          <w:szCs w:val="24"/>
+        </w:rPr>
+      </w:pPr>
+      <w:r>
+        <w:rPr>
+          <w:rFonts w:ascii="Calibri" w:hAnsi="Calibri" w:cs="Calibri"/>
+          <w:sz w:val="24"/>
+          <w:szCs w:val="24"/>
+        </w:rPr>
+        <w:t>Validação de passagem de dados e retorno da API.</w:t>
+      </w:r>
+      <w:r>
+        <w:rPr>
+          <w:rFonts w:ascii="Calibri" w:hAnsi="Calibri" w:cs="Calibri"/>
+          <w:sz w:val="24"/>
+          <w:szCs w:val="24"/>
+        </w:rPr>
+        <w:t xml:space="preserve"> – Feito (</w:t>
+      </w:r>
+      <w:proofErr w:type="spellStart"/>
+      <w:r>
+        <w:rPr>
+          <w:rFonts w:ascii="Calibri" w:hAnsi="Calibri" w:cs="Calibri"/>
+          <w:sz w:val="24"/>
+          <w:szCs w:val="24"/>
+        </w:rPr>
+        <w:t>Backend</w:t>
+      </w:r>
+      <w:proofErr w:type="spellEnd"/>
+      <w:r>
+        <w:rPr>
+          <w:rFonts w:ascii="Calibri" w:hAnsi="Calibri" w:cs="Calibri"/>
+          <w:sz w:val="24"/>
+          <w:szCs w:val="24"/>
+        </w:rPr>
+        <w:t xml:space="preserve"> com Banco)</w:t>
       </w:r>
     </w:p>
     <w:p>
       <w:pPr>
         <w:numPr>
           <w:ilvl w:val="0"/>
-          <w:numId w:val="1"/>
+          <w:numId w:val="4"/>
         </w:numPr>
         <w:rPr>
-          <w:sz w:val="24"/>
-          <w:szCs w:val="24"/>
-        </w:rPr>
-      </w:pPr>
-      <w:r>
-        <w:rPr>
-          <w:sz w:val="24"/>
-          <w:szCs w:val="24"/>
-        </w:rPr>
-        <w:t>Sorteio com animação e exibição do resultado em uma nova tabela, mantendo a original.</w:t>
+          <w:rFonts w:ascii="Calibri" w:hAnsi="Calibri" w:cs="Calibri"/>
+          <w:sz w:val="24"/>
+          <w:szCs w:val="24"/>
+        </w:rPr>
+      </w:pPr>
+      <w:r>
+        <w:rPr>
+          <w:rFonts w:ascii="Calibri" w:hAnsi="Calibri" w:cs="Calibri"/>
+          <w:sz w:val="24"/>
+          <w:szCs w:val="24"/>
+        </w:rPr>
+        <w:t>Testes de segurança com entradas inválidas.</w:t>
+      </w:r>
+      <w:r>
+        <w:rPr>
+          <w:rFonts w:ascii="Calibri" w:hAnsi="Calibri" w:cs="Calibri"/>
+          <w:sz w:val="24"/>
+          <w:szCs w:val="24"/>
+        </w:rPr>
+        <w:t xml:space="preserve"> - Feito</w:t>
       </w:r>
     </w:p>
     <w:p>
       <w:pPr>
         <w:numPr>
           <w:ilvl w:val="0"/>
-          <w:numId w:val="1"/>
+          <w:numId w:val="4"/>
         </w:numPr>
         <w:rPr>
-          <w:sz w:val="24"/>
-          <w:szCs w:val="24"/>
-        </w:rPr>
-      </w:pPr>
-      <w:r>
-        <w:rPr>
-          <w:sz w:val="24"/>
-          <w:szCs w:val="24"/>
-        </w:rPr>
-        <w:t>Opção de salvar as tabelas em PDF.</w:t>
+          <w:rFonts w:ascii="Calibri" w:hAnsi="Calibri" w:cs="Calibri"/>
+          <w:sz w:val="24"/>
+          <w:szCs w:val="24"/>
+        </w:rPr>
+      </w:pPr>
+      <w:r>
+        <w:rPr>
+          <w:rFonts w:ascii="Calibri" w:hAnsi="Calibri" w:cs="Calibri"/>
+          <w:sz w:val="24"/>
+          <w:szCs w:val="24"/>
+        </w:rPr>
+        <w:t xml:space="preserve">Garantia de que as tabelas geradas e </w:t>
+      </w:r>
+      <w:proofErr w:type="spellStart"/>
+      <w:r>
+        <w:rPr>
+          <w:rFonts w:ascii="Calibri" w:hAnsi="Calibri" w:cs="Calibri"/>
+          <w:sz w:val="24"/>
+          <w:szCs w:val="24"/>
+        </w:rPr>
+        <w:t>PDFs</w:t>
+      </w:r>
+      <w:proofErr w:type="spellEnd"/>
+      <w:r>
+        <w:rPr>
+          <w:rFonts w:ascii="Calibri" w:hAnsi="Calibri" w:cs="Calibri"/>
+          <w:sz w:val="24"/>
+          <w:szCs w:val="24"/>
+        </w:rPr>
+        <w:t xml:space="preserve"> estão sendo salvos corretamente.</w:t>
+      </w:r>
+      <w:r>
+        <w:rPr>
+          <w:rFonts w:ascii="Calibri" w:hAnsi="Calibri" w:cs="Calibri"/>
+          <w:sz w:val="24"/>
+          <w:szCs w:val="24"/>
+        </w:rPr>
+        <w:t xml:space="preserve"> - Pendente</w:t>
+      </w:r>
+    </w:p>
+    <w:p>
+      <w:pPr>
+        <w:rPr>
+          <w:rFonts w:ascii="Calibri" w:hAnsi="Calibri" w:cs="Calibri"/>
+          <w:b/>
+          <w:bCs/>
+          <w:sz w:val="24"/>
+          <w:szCs w:val="24"/>
+        </w:rPr>
+      </w:pPr>
+      <w:r>
+        <w:rPr>
+          <w:rFonts w:ascii="Calibri" w:hAnsi="Calibri" w:cs="Calibri"/>
+          <w:b/>
+          <w:bCs/>
+          <w:sz w:val="24"/>
+          <w:szCs w:val="24"/>
+        </w:rPr>
+        <w:t xml:space="preserve"> PDF e Relatórios</w:t>
       </w:r>
     </w:p>
     <w:p>
       <w:pPr>
         <w:numPr>
           <w:ilvl w:val="0"/>
-          <w:numId w:val="1"/>
+          <w:numId w:val="5"/>
         </w:numPr>
         <w:rPr>
-          <w:sz w:val="24"/>
-          <w:szCs w:val="24"/>
-        </w:rPr>
-      </w:pPr>
-      <w:r>
-        <w:rPr>
-          <w:sz w:val="24"/>
-          <w:szCs w:val="24"/>
-        </w:rPr>
-        <w:t xml:space="preserve">Notificação dos participantes via QR </w:t>
-      </w:r>
-      <w:proofErr w:type="spellStart"/>
-      <w:r>
-        <w:rPr>
-          <w:sz w:val="24"/>
-          <w:szCs w:val="24"/>
-        </w:rPr>
-        <w:t>Code</w:t>
-      </w:r>
-      <w:proofErr w:type="spellEnd"/>
-      <w:r>
-        <w:rPr>
-          <w:sz w:val="24"/>
-          <w:szCs w:val="24"/>
-        </w:rPr>
-        <w:t xml:space="preserve"> com sua posição sorteada e opção de download da lista.</w:t>
+          <w:rFonts w:ascii="Calibri" w:hAnsi="Calibri" w:cs="Calibri"/>
+          <w:sz w:val="24"/>
+          <w:szCs w:val="24"/>
+        </w:rPr>
+      </w:pPr>
+      <w:r>
+        <w:rPr>
+          <w:rFonts w:ascii="Calibri" w:hAnsi="Calibri" w:cs="Calibri"/>
+          <w:sz w:val="24"/>
+          <w:szCs w:val="24"/>
+        </w:rPr>
+        <w:t>Geração de PDF estilizado com cabeçalho, logo da empresa e lista ordenada.</w:t>
       </w:r>
     </w:p>
     <w:p>
       <w:pPr>
         <w:numPr>
           <w:ilvl w:val="0"/>
-          <w:numId w:val="1"/>
+          <w:numId w:val="5"/>
         </w:numPr>
         <w:rPr>
-          <w:sz w:val="24"/>
-          <w:szCs w:val="24"/>
-        </w:rPr>
-      </w:pPr>
-      <w:r>
-        <w:rPr>
-          <w:sz w:val="24"/>
-          <w:szCs w:val="24"/>
-        </w:rPr>
-        <w:t xml:space="preserve">Espaços publicitários na interface do administrador e na tela de usuários via QR </w:t>
+          <w:rFonts w:ascii="Calibri" w:hAnsi="Calibri" w:cs="Calibri"/>
+          <w:sz w:val="24"/>
+          <w:szCs w:val="24"/>
+        </w:rPr>
+      </w:pPr>
+      <w:r>
+        <w:rPr>
+          <w:rFonts w:ascii="Calibri" w:hAnsi="Calibri" w:cs="Calibri"/>
+          <w:sz w:val="24"/>
+          <w:szCs w:val="24"/>
+        </w:rPr>
+        <w:t>Versão original e versão sorteada.</w:t>
+      </w:r>
+    </w:p>
+    <w:p>
+      <w:pPr>
+        <w:numPr>
+          <w:ilvl w:val="0"/>
+          <w:numId w:val="5"/>
+        </w:numPr>
+        <w:rPr>
+          <w:rFonts w:ascii="Calibri" w:hAnsi="Calibri" w:cs="Calibri"/>
+          <w:sz w:val="24"/>
+          <w:szCs w:val="24"/>
+        </w:rPr>
+      </w:pPr>
+      <w:r>
+        <w:rPr>
+          <w:rFonts w:ascii="Calibri" w:hAnsi="Calibri" w:cs="Calibri"/>
+          <w:sz w:val="24"/>
+          <w:szCs w:val="24"/>
+        </w:rPr>
+        <w:t xml:space="preserve">Cada participante tem QR </w:t>
       </w:r>
       <w:proofErr w:type="spellStart"/>
       <w:r>
         <w:rPr>
+          <w:rFonts w:ascii="Calibri" w:hAnsi="Calibri" w:cs="Calibri"/>
           <w:sz w:val="24"/>
           <w:szCs w:val="24"/>
         </w:rPr>
@@ -311,110 +2179,317 @@
       <w:proofErr w:type="spellEnd"/>
       <w:r>
         <w:rPr>
-          <w:sz w:val="24"/>
-          <w:szCs w:val="24"/>
-        </w:rPr>
-        <w:t>.</w:t>
-      </w:r>
-    </w:p>
-    <w:p>
-      <w:pPr>
-        <w:rPr>
+          <w:rFonts w:ascii="Calibri" w:hAnsi="Calibri" w:cs="Calibri"/>
+          <w:sz w:val="24"/>
+          <w:szCs w:val="24"/>
+        </w:rPr>
+        <w:t xml:space="preserve"> que gera um PDF com </w:t>
+      </w:r>
+      <w:r>
+        <w:rPr>
+          <w:rFonts w:ascii="Calibri" w:hAnsi="Calibri" w:cs="Calibri"/>
           <w:b/>
           <w:bCs/>
           <w:sz w:val="24"/>
           <w:szCs w:val="24"/>
         </w:rPr>
-      </w:pPr>
-      <w:r>
-        <w:rPr>
+        <w:t>sua posição e lista completa</w:t>
+      </w:r>
+      <w:r>
+        <w:rPr>
+          <w:rFonts w:ascii="Calibri" w:hAnsi="Calibri" w:cs="Calibri"/>
+          <w:sz w:val="24"/>
+          <w:szCs w:val="24"/>
+        </w:rPr>
+        <w:t>.</w:t>
+      </w:r>
+    </w:p>
+    <w:p>
+      <w:pPr>
+        <w:rPr>
+          <w:rFonts w:ascii="Calibri" w:hAnsi="Calibri" w:cs="Calibri"/>
           <w:b/>
           <w:bCs/>
           <w:sz w:val="24"/>
           <w:szCs w:val="24"/>
         </w:rPr>
-        <w:t>Fluxo no celular:</w:t>
+      </w:pPr>
+      <w:r>
+        <w:rPr>
+          <w:rFonts w:ascii="Calibri" w:hAnsi="Calibri" w:cs="Calibri"/>
+          <w:b/>
+          <w:bCs/>
+          <w:sz w:val="24"/>
+          <w:szCs w:val="24"/>
+        </w:rPr>
+        <w:lastRenderedPageBreak/>
+        <w:t>Publicidade</w:t>
       </w:r>
     </w:p>
     <w:p>
       <w:pPr>
         <w:numPr>
           <w:ilvl w:val="0"/>
-          <w:numId w:val="2"/>
+          <w:numId w:val="6"/>
         </w:numPr>
         <w:rPr>
-          <w:sz w:val="24"/>
-          <w:szCs w:val="24"/>
-        </w:rPr>
-      </w:pPr>
-      <w:r>
-        <w:rPr>
-          <w:sz w:val="24"/>
-          <w:szCs w:val="24"/>
-        </w:rPr>
-        <w:t>Tela inicial para inserção dos dados e envio.</w:t>
+          <w:rFonts w:ascii="Calibri" w:hAnsi="Calibri" w:cs="Calibri"/>
+          <w:sz w:val="24"/>
+          <w:szCs w:val="24"/>
+        </w:rPr>
+      </w:pPr>
+      <w:r>
+        <w:rPr>
+          <w:rFonts w:ascii="Calibri" w:hAnsi="Calibri" w:cs="Calibri"/>
+          <w:sz w:val="24"/>
+          <w:szCs w:val="24"/>
+        </w:rPr>
+        <w:t xml:space="preserve">Áreas reservadas para </w:t>
+      </w:r>
+      <w:r>
+        <w:rPr>
+          <w:rFonts w:ascii="Calibri" w:hAnsi="Calibri" w:cs="Calibri"/>
+          <w:b/>
+          <w:bCs/>
+          <w:sz w:val="24"/>
+          <w:szCs w:val="24"/>
+        </w:rPr>
+        <w:t xml:space="preserve">banners </w:t>
+      </w:r>
+      <w:r>
+        <w:rPr>
+          <w:rFonts w:ascii="Calibri" w:hAnsi="Calibri" w:cs="Calibri"/>
+          <w:b/>
+          <w:bCs/>
+          <w:sz w:val="24"/>
+          <w:szCs w:val="24"/>
+        </w:rPr>
+        <w:t>com publicidade</w:t>
       </w:r>
     </w:p>
     <w:p>
       <w:pPr>
         <w:numPr>
-          <w:ilvl w:val="0"/>
-          <w:numId w:val="2"/>
+          <w:ilvl w:val="1"/>
+          <w:numId w:val="6"/>
         </w:numPr>
         <w:rPr>
-          <w:sz w:val="24"/>
-          <w:szCs w:val="24"/>
-        </w:rPr>
-      </w:pPr>
-      <w:r>
-        <w:rPr>
-          <w:sz w:val="24"/>
-          <w:szCs w:val="24"/>
-        </w:rPr>
-        <w:t>Confirmação ou erro no envio.</w:t>
-      </w:r>
-    </w:p>
-    <w:p>
-      <w:pPr>
-        <w:numPr>
-          <w:ilvl w:val="0"/>
-          <w:numId w:val="2"/>
-        </w:numPr>
-        <w:rPr>
-          <w:sz w:val="24"/>
-          <w:szCs w:val="24"/>
-        </w:rPr>
-      </w:pPr>
-      <w:r>
-        <w:rPr>
-          <w:sz w:val="24"/>
-          <w:szCs w:val="24"/>
-        </w:rPr>
-        <w:t>Após o sorteio, cada participante recebe sua posição e opção de baixar a lista em PDF.</w:t>
-      </w:r>
-    </w:p>
-    <w:p>
-      <w:pPr>
-        <w:rPr>
-          <w:sz w:val="24"/>
-          <w:szCs w:val="24"/>
-        </w:rPr>
-      </w:pPr>
-      <w:r>
-        <w:rPr>
-          <w:sz w:val="24"/>
-          <w:szCs w:val="24"/>
-        </w:rPr>
-        <w:t>O projeto busca otimizar a organização de equipes de vendas, garantindo transparência e praticidade na definição da ordem de atendimento.</w:t>
-      </w:r>
-    </w:p>
-    <w:p>
-      <w:pPr>
-        <w:rPr>
-          <w:sz w:val="24"/>
-          <w:szCs w:val="24"/>
-        </w:rPr>
-      </w:pPr>
+          <w:rFonts w:ascii="Calibri" w:hAnsi="Calibri" w:cs="Calibri"/>
+          <w:sz w:val="24"/>
+          <w:szCs w:val="24"/>
+        </w:rPr>
+      </w:pPr>
+      <w:r>
+        <w:rPr>
+          <w:rFonts w:ascii="Calibri" w:hAnsi="Calibri" w:cs="Calibri"/>
+          <w:b/>
+          <w:bCs/>
+          <w:sz w:val="24"/>
+          <w:szCs w:val="24"/>
+        </w:rPr>
+        <w:t xml:space="preserve">Na visualização mobile via QR </w:t>
+      </w:r>
+      <w:proofErr w:type="spellStart"/>
+      <w:r>
+        <w:rPr>
+          <w:rFonts w:ascii="Calibri" w:hAnsi="Calibri" w:cs="Calibri"/>
+          <w:b/>
+          <w:bCs/>
+          <w:sz w:val="24"/>
+          <w:szCs w:val="24"/>
+        </w:rPr>
+        <w:t>Code</w:t>
+      </w:r>
+      <w:proofErr w:type="spellEnd"/>
+      <w:r>
+        <w:rPr>
+          <w:rFonts w:ascii="Calibri" w:hAnsi="Calibri" w:cs="Calibri"/>
+          <w:sz w:val="24"/>
+          <w:szCs w:val="24"/>
+        </w:rPr>
+        <w:t>.</w:t>
+      </w:r>
+    </w:p>
+    <w:p>
+      <w:pPr>
+        <w:rPr>
+          <w:rFonts w:ascii="Calibri" w:hAnsi="Calibri" w:cs="Calibri"/>
+          <w:b/>
+          <w:bCs/>
+          <w:sz w:val="24"/>
+          <w:szCs w:val="24"/>
+        </w:rPr>
+      </w:pPr>
+      <w:r>
+        <w:rPr>
+          <w:rFonts w:ascii="Calibri" w:hAnsi="Calibri" w:cs="Calibri"/>
+          <w:b/>
+          <w:bCs/>
+          <w:sz w:val="24"/>
+          <w:szCs w:val="24"/>
+        </w:rPr>
+        <w:t>Objetivo</w:t>
+      </w:r>
+    </w:p>
+    <w:p>
+      <w:pPr>
+        <w:rPr>
+          <w:rFonts w:ascii="Calibri" w:hAnsi="Calibri" w:cs="Calibri"/>
+          <w:sz w:val="24"/>
+          <w:szCs w:val="24"/>
+        </w:rPr>
+      </w:pPr>
+      <w:r>
+        <w:rPr>
+          <w:rFonts w:ascii="Calibri" w:hAnsi="Calibri" w:cs="Calibri"/>
+          <w:sz w:val="24"/>
+          <w:szCs w:val="24"/>
+        </w:rPr>
+        <w:t xml:space="preserve">A plataforma busca </w:t>
+      </w:r>
+      <w:r>
+        <w:rPr>
+          <w:rFonts w:ascii="Calibri" w:hAnsi="Calibri" w:cs="Calibri"/>
+          <w:b/>
+          <w:bCs/>
+          <w:sz w:val="24"/>
+          <w:szCs w:val="24"/>
+        </w:rPr>
+        <w:t>otimizar o processo de atendimento</w:t>
+      </w:r>
+      <w:r>
+        <w:rPr>
+          <w:rFonts w:ascii="Calibri" w:hAnsi="Calibri" w:cs="Calibri"/>
+          <w:sz w:val="24"/>
+          <w:szCs w:val="24"/>
+        </w:rPr>
+        <w:t xml:space="preserve">, oferecendo uma forma clara, divertida e prática de realizar o sorteio das equipes, incentivando a </w:t>
+      </w:r>
+      <w:r>
+        <w:rPr>
+          <w:rFonts w:ascii="Calibri" w:hAnsi="Calibri" w:cs="Calibri"/>
+          <w:b/>
+          <w:bCs/>
+          <w:sz w:val="24"/>
+          <w:szCs w:val="24"/>
+        </w:rPr>
+        <w:t>organização</w:t>
+      </w:r>
+      <w:r>
+        <w:rPr>
+          <w:rFonts w:ascii="Calibri" w:hAnsi="Calibri" w:cs="Calibri"/>
+          <w:b/>
+          <w:bCs/>
+          <w:sz w:val="24"/>
+          <w:szCs w:val="24"/>
+        </w:rPr>
+        <w:t xml:space="preserve"> e </w:t>
+      </w:r>
+      <w:r>
+        <w:rPr>
+          <w:rFonts w:ascii="Calibri" w:hAnsi="Calibri" w:cs="Calibri"/>
+          <w:b/>
+          <w:bCs/>
+          <w:sz w:val="24"/>
+          <w:szCs w:val="24"/>
+        </w:rPr>
+        <w:t>confiança</w:t>
+      </w:r>
+      <w:r>
+        <w:rPr>
+          <w:rFonts w:ascii="Calibri" w:hAnsi="Calibri" w:cs="Calibri"/>
+          <w:sz w:val="24"/>
+          <w:szCs w:val="24"/>
+        </w:rPr>
+        <w:t xml:space="preserve"> no processo.</w:t>
+      </w:r>
+    </w:p>
+    <w:p>
+      <w:pPr>
+        <w:rPr>
+          <w:rFonts w:ascii="Calibri" w:hAnsi="Calibri" w:cs="Calibri"/>
+          <w:sz w:val="24"/>
+          <w:szCs w:val="24"/>
+          <w:u w:val="single"/>
+        </w:rPr>
+      </w:pPr>
+    </w:p>
+    <w:p>
+      <w:pPr>
+        <w:rPr>
+          <w:rFonts w:ascii="Calibri" w:hAnsi="Calibri" w:cs="Calibri"/>
+          <w:b/>
+          <w:bCs/>
+          <w:sz w:val="24"/>
+          <w:szCs w:val="24"/>
+        </w:rPr>
+      </w:pPr>
+      <w:r>
+        <w:rPr>
+          <w:rFonts w:ascii="Segoe UI Emoji" w:hAnsi="Segoe UI Emoji" w:cs="Segoe UI Emoji"/>
+          <w:b/>
+          <w:bCs/>
+          <w:sz w:val="24"/>
+          <w:szCs w:val="24"/>
+        </w:rPr>
+        <w:t>👩</w:t>
+      </w:r>
+      <w:r>
+        <w:rPr>
+          <w:rFonts w:ascii="Calibri" w:hAnsi="Calibri" w:cs="Calibri"/>
+          <w:b/>
+          <w:bCs/>
+          <w:sz w:val="24"/>
+          <w:szCs w:val="24"/>
+        </w:rPr>
+        <w:t>‍</w:t>
+      </w:r>
+      <w:r>
+        <w:rPr>
+          <w:rFonts w:ascii="Segoe UI Emoji" w:hAnsi="Segoe UI Emoji" w:cs="Segoe UI Emoji"/>
+          <w:b/>
+          <w:bCs/>
+          <w:sz w:val="24"/>
+          <w:szCs w:val="24"/>
+        </w:rPr>
+        <w:t>💻</w:t>
+      </w:r>
+      <w:r>
+        <w:rPr>
+          <w:rFonts w:ascii="Calibri" w:hAnsi="Calibri" w:cs="Calibri"/>
+          <w:b/>
+          <w:bCs/>
+          <w:sz w:val="24"/>
+          <w:szCs w:val="24"/>
+        </w:rPr>
+        <w:t xml:space="preserve"> Desenvolvido por</w:t>
+      </w:r>
+    </w:p>
+    <w:p>
+      <w:pPr>
+        <w:rPr>
+          <w:rFonts w:ascii="Calibri" w:hAnsi="Calibri" w:cs="Calibri"/>
+          <w:sz w:val="24"/>
+          <w:szCs w:val="24"/>
+        </w:rPr>
+      </w:pPr>
+      <w:r>
+        <w:rPr>
+          <w:rFonts w:ascii="Calibri" w:hAnsi="Calibri" w:cs="Calibri"/>
+          <w:sz w:val="24"/>
+          <w:szCs w:val="24"/>
+        </w:rPr>
+        <w:t>Kaylane C. S. Coutinho, Laís Novais Farias, Marcos Sung Kim</w:t>
+      </w:r>
+      <w:r>
+        <w:rPr>
+          <w:rFonts w:ascii="Calibri" w:hAnsi="Calibri" w:cs="Calibri"/>
+          <w:sz w:val="24"/>
+          <w:szCs w:val="24"/>
+        </w:rPr>
+        <w:br/>
+        <w:t>Projeto Integrador — 2025</w:t>
+      </w:r>
     </w:p>
     <w:sectPr>
       <w:pgSz w:w="11906" w:h="16838"/>
@@ -690,11 +2765,619 @@
       </w:rPr>
     </w:lvl>
   </w:abstractNum>
+  <w:abstractNum w:abstractNumId="2" w15:restartNumberingAfterBreak="0">
+    <w:nsid w:val="26373930"/>
+    <w:multiLevelType w:val="multilevel"/>
+    <w:tmpl w:val="26DC52AA"/>
+    <w:lvl w:ilvl="0">
+      <w:start w:val="1"/>
+      <w:numFmt w:val="bullet"/>
+      <w:lvlText w:val=""/>
+      <w:lvlJc w:val="left"/>
+      <w:pPr>
+        <w:tabs>
+          <w:tab w:val="num" w:pos="720"/>
+        </w:tabs>
+        <w:ind w:left="720" w:hanging="360"/>
+      </w:pPr>
+      <w:rPr>
+        <w:rFonts w:ascii="Symbol" w:hAnsi="Symbol" w:hint="default"/>
+        <w:sz w:val="20"/>
+      </w:rPr>
+    </w:lvl>
+    <w:lvl w:ilvl="1" w:tentative="1">
+      <w:start w:val="1"/>
+      <w:numFmt w:val="bullet"/>
+      <w:lvlText w:val="o"/>
+      <w:lvlJc w:val="left"/>
+      <w:pPr>
+        <w:tabs>
+          <w:tab w:val="num" w:pos="1440"/>
+        </w:tabs>
+        <w:ind w:left="1440" w:hanging="360"/>
+      </w:pPr>
+      <w:rPr>
+        <w:rFonts w:ascii="Courier New" w:hAnsi="Courier New" w:hint="default"/>
+        <w:sz w:val="20"/>
+      </w:rPr>
+    </w:lvl>
+    <w:lvl w:ilvl="2" w:tentative="1">
+      <w:start w:val="1"/>
+      <w:numFmt w:val="bullet"/>
+      <w:lvlText w:val=""/>
+      <w:lvlJc w:val="left"/>
+      <w:pPr>
+        <w:tabs>
+          <w:tab w:val="num" w:pos="2160"/>
+        </w:tabs>
+        <w:ind w:left="2160" w:hanging="360"/>
+      </w:pPr>
+      <w:rPr>
+        <w:rFonts w:ascii="Wingdings" w:hAnsi="Wingdings" w:hint="default"/>
+        <w:sz w:val="20"/>
+      </w:rPr>
+    </w:lvl>
+    <w:lvl w:ilvl="3" w:tentative="1">
+      <w:start w:val="1"/>
+      <w:numFmt w:val="bullet"/>
+      <w:lvlText w:val=""/>
+      <w:lvlJc w:val="left"/>
+      <w:pPr>
+        <w:tabs>
+          <w:tab w:val="num" w:pos="2880"/>
+        </w:tabs>
+        <w:ind w:left="2880" w:hanging="360"/>
+      </w:pPr>
+      <w:rPr>
+        <w:rFonts w:ascii="Wingdings" w:hAnsi="Wingdings" w:hint="default"/>
+        <w:sz w:val="20"/>
+      </w:rPr>
+    </w:lvl>
+    <w:lvl w:ilvl="4" w:tentative="1">
+      <w:start w:val="1"/>
+      <w:numFmt w:val="bullet"/>
+      <w:lvlText w:val=""/>
+      <w:lvlJc w:val="left"/>
+      <w:pPr>
+        <w:tabs>
+          <w:tab w:val="num" w:pos="3600"/>
+        </w:tabs>
+        <w:ind w:left="3600" w:hanging="360"/>
+      </w:pPr>
+      <w:rPr>
+        <w:rFonts w:ascii="Wingdings" w:hAnsi="Wingdings" w:hint="default"/>
+        <w:sz w:val="20"/>
+      </w:rPr>
+    </w:lvl>
+    <w:lvl w:ilvl="5" w:tentative="1">
+      <w:start w:val="1"/>
+      <w:numFmt w:val="bullet"/>
+      <w:lvlText w:val=""/>
+      <w:lvlJc w:val="left"/>
+      <w:pPr>
+        <w:tabs>
+          <w:tab w:val="num" w:pos="4320"/>
+        </w:tabs>
+        <w:ind w:left="4320" w:hanging="360"/>
+      </w:pPr>
+      <w:rPr>
+        <w:rFonts w:ascii="Wingdings" w:hAnsi="Wingdings" w:hint="default"/>
+        <w:sz w:val="20"/>
+      </w:rPr>
+    </w:lvl>
+    <w:lvl w:ilvl="6" w:tentative="1">
+      <w:start w:val="1"/>
+      <w:numFmt w:val="bullet"/>
+      <w:lvlText w:val=""/>
+      <w:lvlJc w:val="left"/>
+      <w:pPr>
+        <w:tabs>
+          <w:tab w:val="num" w:pos="5040"/>
+        </w:tabs>
+        <w:ind w:left="5040" w:hanging="360"/>
+      </w:pPr>
+      <w:rPr>
+        <w:rFonts w:ascii="Wingdings" w:hAnsi="Wingdings" w:hint="default"/>
+        <w:sz w:val="20"/>
+      </w:rPr>
+    </w:lvl>
+    <w:lvl w:ilvl="7" w:tentative="1">
+      <w:start w:val="1"/>
+      <w:numFmt w:val="bullet"/>
+      <w:lvlText w:val=""/>
+      <w:lvlJc w:val="left"/>
+      <w:pPr>
+        <w:tabs>
+          <w:tab w:val="num" w:pos="5760"/>
+        </w:tabs>
+        <w:ind w:left="5760" w:hanging="360"/>
+      </w:pPr>
+      <w:rPr>
+        <w:rFonts w:ascii="Wingdings" w:hAnsi="Wingdings" w:hint="default"/>
+        <w:sz w:val="20"/>
+      </w:rPr>
+    </w:lvl>
+    <w:lvl w:ilvl="8" w:tentative="1">
+      <w:start w:val="1"/>
+      <w:numFmt w:val="bullet"/>
+      <w:lvlText w:val=""/>
+      <w:lvlJc w:val="left"/>
+      <w:pPr>
+        <w:tabs>
+          <w:tab w:val="num" w:pos="6480"/>
+        </w:tabs>
+        <w:ind w:left="6480" w:hanging="360"/>
+      </w:pPr>
+      <w:rPr>
+        <w:rFonts w:ascii="Wingdings" w:hAnsi="Wingdings" w:hint="default"/>
+        <w:sz w:val="20"/>
+      </w:rPr>
+    </w:lvl>
+  </w:abstractNum>
+  <w:abstractNum w:abstractNumId="3" w15:restartNumberingAfterBreak="0">
+    <w:nsid w:val="3B5E4D08"/>
+    <w:multiLevelType w:val="multilevel"/>
+    <w:tmpl w:val="E5F21536"/>
+    <w:lvl w:ilvl="0">
+      <w:start w:val="1"/>
+      <w:numFmt w:val="bullet"/>
+      <w:lvlText w:val=""/>
+      <w:lvlJc w:val="left"/>
+      <w:pPr>
+        <w:tabs>
+          <w:tab w:val="num" w:pos="720"/>
+        </w:tabs>
+        <w:ind w:left="720" w:hanging="360"/>
+      </w:pPr>
+      <w:rPr>
+        <w:rFonts w:ascii="Symbol" w:hAnsi="Symbol" w:hint="default"/>
+        <w:sz w:val="20"/>
+      </w:rPr>
+    </w:lvl>
+    <w:lvl w:ilvl="1" w:tentative="1">
+      <w:start w:val="1"/>
+      <w:numFmt w:val="bullet"/>
+      <w:lvlText w:val="o"/>
+      <w:lvlJc w:val="left"/>
+      <w:pPr>
+        <w:tabs>
+          <w:tab w:val="num" w:pos="1440"/>
+        </w:tabs>
+        <w:ind w:left="1440" w:hanging="360"/>
+      </w:pPr>
+      <w:rPr>
+        <w:rFonts w:ascii="Courier New" w:hAnsi="Courier New" w:hint="default"/>
+        <w:sz w:val="20"/>
+      </w:rPr>
+    </w:lvl>
+    <w:lvl w:ilvl="2" w:tentative="1">
+      <w:start w:val="1"/>
+      <w:numFmt w:val="bullet"/>
+      <w:lvlText w:val=""/>
+      <w:lvlJc w:val="left"/>
+      <w:pPr>
+        <w:tabs>
+          <w:tab w:val="num" w:pos="2160"/>
+        </w:tabs>
+        <w:ind w:left="2160" w:hanging="360"/>
+      </w:pPr>
+      <w:rPr>
+        <w:rFonts w:ascii="Wingdings" w:hAnsi="Wingdings" w:hint="default"/>
+        <w:sz w:val="20"/>
+      </w:rPr>
+    </w:lvl>
+    <w:lvl w:ilvl="3" w:tentative="1">
+      <w:start w:val="1"/>
+      <w:numFmt w:val="bullet"/>
+      <w:lvlText w:val=""/>
+      <w:lvlJc w:val="left"/>
+      <w:pPr>
+        <w:tabs>
+          <w:tab w:val="num" w:pos="2880"/>
+        </w:tabs>
+        <w:ind w:left="2880" w:hanging="360"/>
+      </w:pPr>
+      <w:rPr>
+        <w:rFonts w:ascii="Wingdings" w:hAnsi="Wingdings" w:hint="default"/>
+        <w:sz w:val="20"/>
+      </w:rPr>
+    </w:lvl>
+    <w:lvl w:ilvl="4" w:tentative="1">
+      <w:start w:val="1"/>
+      <w:numFmt w:val="bullet"/>
+      <w:lvlText w:val=""/>
+      <w:lvlJc w:val="left"/>
+      <w:pPr>
+        <w:tabs>
+          <w:tab w:val="num" w:pos="3600"/>
+        </w:tabs>
+        <w:ind w:left="3600" w:hanging="360"/>
+      </w:pPr>
+      <w:rPr>
+        <w:rFonts w:ascii="Wingdings" w:hAnsi="Wingdings" w:hint="default"/>
+        <w:sz w:val="20"/>
+      </w:rPr>
+    </w:lvl>
+    <w:lvl w:ilvl="5" w:tentative="1">
+      <w:start w:val="1"/>
+      <w:numFmt w:val="bullet"/>
+      <w:lvlText w:val=""/>
+      <w:lvlJc w:val="left"/>
+      <w:pPr>
+        <w:tabs>
+          <w:tab w:val="num" w:pos="4320"/>
+        </w:tabs>
+        <w:ind w:left="4320" w:hanging="360"/>
+      </w:pPr>
+      <w:rPr>
+        <w:rFonts w:ascii="Wingdings" w:hAnsi="Wingdings" w:hint="default"/>
+        <w:sz w:val="20"/>
+      </w:rPr>
+    </w:lvl>
+    <w:lvl w:ilvl="6" w:tentative="1">
+      <w:start w:val="1"/>
+      <w:numFmt w:val="bullet"/>
+      <w:lvlText w:val=""/>
+      <w:lvlJc w:val="left"/>
+      <w:pPr>
+        <w:tabs>
+          <w:tab w:val="num" w:pos="5040"/>
+        </w:tabs>
+        <w:ind w:left="5040" w:hanging="360"/>
+      </w:pPr>
+      <w:rPr>
+        <w:rFonts w:ascii="Wingdings" w:hAnsi="Wingdings" w:hint="default"/>
+        <w:sz w:val="20"/>
+      </w:rPr>
+    </w:lvl>
+    <w:lvl w:ilvl="7" w:tentative="1">
+      <w:start w:val="1"/>
+      <w:numFmt w:val="bullet"/>
+      <w:lvlText w:val=""/>
+      <w:lvlJc w:val="left"/>
+      <w:pPr>
+        <w:tabs>
+          <w:tab w:val="num" w:pos="5760"/>
+        </w:tabs>
+        <w:ind w:left="5760" w:hanging="360"/>
+      </w:pPr>
+      <w:rPr>
+        <w:rFonts w:ascii="Wingdings" w:hAnsi="Wingdings" w:hint="default"/>
+        <w:sz w:val="20"/>
+      </w:rPr>
+    </w:lvl>
+    <w:lvl w:ilvl="8" w:tentative="1">
+      <w:start w:val="1"/>
+      <w:numFmt w:val="bullet"/>
+      <w:lvlText w:val=""/>
+      <w:lvlJc w:val="left"/>
+      <w:pPr>
+        <w:tabs>
+          <w:tab w:val="num" w:pos="6480"/>
+        </w:tabs>
+        <w:ind w:left="6480" w:hanging="360"/>
+      </w:pPr>
+      <w:rPr>
+        <w:rFonts w:ascii="Wingdings" w:hAnsi="Wingdings" w:hint="default"/>
+        <w:sz w:val="20"/>
+      </w:rPr>
+    </w:lvl>
+  </w:abstractNum>
+  <w:abstractNum w:abstractNumId="4" w15:restartNumberingAfterBreak="0">
+    <w:nsid w:val="4F441FC9"/>
+    <w:multiLevelType w:val="multilevel"/>
+    <w:tmpl w:val="2C76348C"/>
+    <w:lvl w:ilvl="0">
+      <w:start w:val="1"/>
+      <w:numFmt w:val="bullet"/>
+      <w:lvlText w:val=""/>
+      <w:lvlJc w:val="left"/>
+      <w:pPr>
+        <w:tabs>
+          <w:tab w:val="num" w:pos="720"/>
+        </w:tabs>
+        <w:ind w:left="720" w:hanging="360"/>
+      </w:pPr>
+      <w:rPr>
+        <w:rFonts w:ascii="Symbol" w:hAnsi="Symbol" w:hint="default"/>
+        <w:sz w:val="20"/>
+      </w:rPr>
+    </w:lvl>
+    <w:lvl w:ilvl="1" w:tentative="1">
+      <w:start w:val="1"/>
+      <w:numFmt w:val="bullet"/>
+      <w:lvlText w:val="o"/>
+      <w:lvlJc w:val="left"/>
+      <w:pPr>
+        <w:tabs>
+          <w:tab w:val="num" w:pos="1440"/>
+        </w:tabs>
+        <w:ind w:left="1440" w:hanging="360"/>
+      </w:pPr>
+      <w:rPr>
+        <w:rFonts w:ascii="Courier New" w:hAnsi="Courier New" w:hint="default"/>
+        <w:sz w:val="20"/>
+      </w:rPr>
+    </w:lvl>
+    <w:lvl w:ilvl="2" w:tentative="1">
+      <w:start w:val="1"/>
+      <w:numFmt w:val="bullet"/>
+      <w:lvlText w:val=""/>
+      <w:lvlJc w:val="left"/>
+      <w:pPr>
+        <w:tabs>
+          <w:tab w:val="num" w:pos="2160"/>
+        </w:tabs>
+        <w:ind w:left="2160" w:hanging="360"/>
+      </w:pPr>
+      <w:rPr>
+        <w:rFonts w:ascii="Wingdings" w:hAnsi="Wingdings" w:hint="default"/>
+        <w:sz w:val="20"/>
+      </w:rPr>
+    </w:lvl>
+    <w:lvl w:ilvl="3" w:tentative="1">
+      <w:start w:val="1"/>
+      <w:numFmt w:val="bullet"/>
+      <w:lvlText w:val=""/>
+      <w:lvlJc w:val="left"/>
+      <w:pPr>
+        <w:tabs>
+          <w:tab w:val="num" w:pos="2880"/>
+        </w:tabs>
+        <w:ind w:left="2880" w:hanging="360"/>
+      </w:pPr>
+      <w:rPr>
+        <w:rFonts w:ascii="Wingdings" w:hAnsi="Wingdings" w:hint="default"/>
+        <w:sz w:val="20"/>
+      </w:rPr>
+    </w:lvl>
+    <w:lvl w:ilvl="4" w:tentative="1">
+      <w:start w:val="1"/>
+      <w:numFmt w:val="bullet"/>
+      <w:lvlText w:val=""/>
+      <w:lvlJc w:val="left"/>
+      <w:pPr>
+        <w:tabs>
+          <w:tab w:val="num" w:pos="3600"/>
+        </w:tabs>
+        <w:ind w:left="3600" w:hanging="360"/>
+      </w:pPr>
+      <w:rPr>
+        <w:rFonts w:ascii="Wingdings" w:hAnsi="Wingdings" w:hint="default"/>
+        <w:sz w:val="20"/>
+      </w:rPr>
+    </w:lvl>
+    <w:lvl w:ilvl="5" w:tentative="1">
+      <w:start w:val="1"/>
+      <w:numFmt w:val="bullet"/>
+      <w:lvlText w:val=""/>
+      <w:lvlJc w:val="left"/>
+      <w:pPr>
+        <w:tabs>
+          <w:tab w:val="num" w:pos="4320"/>
+        </w:tabs>
+        <w:ind w:left="4320" w:hanging="360"/>
+      </w:pPr>
+      <w:rPr>
+        <w:rFonts w:ascii="Wingdings" w:hAnsi="Wingdings" w:hint="default"/>
+        <w:sz w:val="20"/>
+      </w:rPr>
+    </w:lvl>
+    <w:lvl w:ilvl="6" w:tentative="1">
+      <w:start w:val="1"/>
+      <w:numFmt w:val="bullet"/>
+      <w:lvlText w:val=""/>
+      <w:lvlJc w:val="left"/>
+      <w:pPr>
+        <w:tabs>
+          <w:tab w:val="num" w:pos="5040"/>
+        </w:tabs>
+        <w:ind w:left="5040" w:hanging="360"/>
+      </w:pPr>
+      <w:rPr>
+        <w:rFonts w:ascii="Wingdings" w:hAnsi="Wingdings" w:hint="default"/>
+        <w:sz w:val="20"/>
+      </w:rPr>
+    </w:lvl>
+    <w:lvl w:ilvl="7" w:tentative="1">
+      <w:start w:val="1"/>
+      <w:numFmt w:val="bullet"/>
+      <w:lvlText w:val=""/>
+      <w:lvlJc w:val="left"/>
+      <w:pPr>
+        <w:tabs>
+          <w:tab w:val="num" w:pos="5760"/>
+        </w:tabs>
+        <w:ind w:left="5760" w:hanging="360"/>
+      </w:pPr>
+      <w:rPr>
+        <w:rFonts w:ascii="Wingdings" w:hAnsi="Wingdings" w:hint="default"/>
+        <w:sz w:val="20"/>
+      </w:rPr>
+    </w:lvl>
+    <w:lvl w:ilvl="8" w:tentative="1">
+      <w:start w:val="1"/>
+      <w:numFmt w:val="bullet"/>
+      <w:lvlText w:val=""/>
+      <w:lvlJc w:val="left"/>
+      <w:pPr>
+        <w:tabs>
+          <w:tab w:val="num" w:pos="6480"/>
+        </w:tabs>
+        <w:ind w:left="6480" w:hanging="360"/>
+      </w:pPr>
+      <w:rPr>
+        <w:rFonts w:ascii="Wingdings" w:hAnsi="Wingdings" w:hint="default"/>
+        <w:sz w:val="20"/>
+      </w:rPr>
+    </w:lvl>
+  </w:abstractNum>
+  <w:abstractNum w:abstractNumId="5" w15:restartNumberingAfterBreak="0">
+    <w:nsid w:val="55CB26EC"/>
+    <w:multiLevelType w:val="multilevel"/>
+    <w:tmpl w:val="E16A4A04"/>
+    <w:lvl w:ilvl="0">
+      <w:start w:val="1"/>
+      <w:numFmt w:val="bullet"/>
+      <w:lvlText w:val=""/>
+      <w:lvlJc w:val="left"/>
+      <w:pPr>
+        <w:tabs>
+          <w:tab w:val="num" w:pos="720"/>
+        </w:tabs>
+        <w:ind w:left="720" w:hanging="360"/>
+      </w:pPr>
+      <w:rPr>
+        <w:rFonts w:ascii="Symbol" w:hAnsi="Symbol" w:hint="default"/>
+        <w:sz w:val="20"/>
+      </w:rPr>
+    </w:lvl>
+    <w:lvl w:ilvl="1">
+      <w:start w:val="1"/>
+      <w:numFmt w:val="bullet"/>
+      <w:lvlText w:val="o"/>
+      <w:lvlJc w:val="left"/>
+      <w:pPr>
+        <w:tabs>
+          <w:tab w:val="num" w:pos="1440"/>
+        </w:tabs>
+        <w:ind w:left="1440" w:hanging="360"/>
+      </w:pPr>
+      <w:rPr>
+        <w:rFonts w:ascii="Courier New" w:hAnsi="Courier New" w:hint="default"/>
+        <w:sz w:val="20"/>
+      </w:rPr>
+    </w:lvl>
+    <w:lvl w:ilvl="2" w:tentative="1">
+      <w:start w:val="1"/>
+      <w:numFmt w:val="bullet"/>
+      <w:lvlText w:val=""/>
+      <w:lvlJc w:val="left"/>
+      <w:pPr>
+        <w:tabs>
+          <w:tab w:val="num" w:pos="2160"/>
+        </w:tabs>
+        <w:ind w:left="2160" w:hanging="360"/>
+      </w:pPr>
+      <w:rPr>
+        <w:rFonts w:ascii="Wingdings" w:hAnsi="Wingdings" w:hint="default"/>
+        <w:sz w:val="20"/>
+      </w:rPr>
+    </w:lvl>
+    <w:lvl w:ilvl="3" w:tentative="1">
+      <w:start w:val="1"/>
+      <w:numFmt w:val="bullet"/>
+      <w:lvlText w:val=""/>
+      <w:lvlJc w:val="left"/>
+      <w:pPr>
+        <w:tabs>
+          <w:tab w:val="num" w:pos="2880"/>
+        </w:tabs>
+        <w:ind w:left="2880" w:hanging="360"/>
+      </w:pPr>
+      <w:rPr>
+        <w:rFonts w:ascii="Wingdings" w:hAnsi="Wingdings" w:hint="default"/>
+        <w:sz w:val="20"/>
+      </w:rPr>
+    </w:lvl>
+    <w:lvl w:ilvl="4" w:tentative="1">
+      <w:start w:val="1"/>
+      <w:numFmt w:val="bullet"/>
+      <w:lvlText w:val=""/>
+      <w:lvlJc w:val="left"/>
+      <w:pPr>
+        <w:tabs>
+          <w:tab w:val="num" w:pos="3600"/>
+        </w:tabs>
+        <w:ind w:left="3600" w:hanging="360"/>
+      </w:pPr>
+      <w:rPr>
+        <w:rFonts w:ascii="Wingdings" w:hAnsi="Wingdings" w:hint="default"/>
+        <w:sz w:val="20"/>
+      </w:rPr>
+    </w:lvl>
+    <w:lvl w:ilvl="5" w:tentative="1">
+      <w:start w:val="1"/>
+      <w:numFmt w:val="bullet"/>
+      <w:lvlText w:val=""/>
+      <w:lvlJc w:val="left"/>
+      <w:pPr>
+        <w:tabs>
+          <w:tab w:val="num" w:pos="4320"/>
+        </w:tabs>
+        <w:ind w:left="4320" w:hanging="360"/>
+      </w:pPr>
+      <w:rPr>
+        <w:rFonts w:ascii="Wingdings" w:hAnsi="Wingdings" w:hint="default"/>
+        <w:sz w:val="20"/>
+      </w:rPr>
+    </w:lvl>
+    <w:lvl w:ilvl="6" w:tentative="1">
+      <w:start w:val="1"/>
+      <w:numFmt w:val="bullet"/>
+      <w:lvlText w:val=""/>
+      <w:lvlJc w:val="left"/>
+      <w:pPr>
+        <w:tabs>
+          <w:tab w:val="num" w:pos="5040"/>
+        </w:tabs>
+        <w:ind w:left="5040" w:hanging="360"/>
+      </w:pPr>
+      <w:rPr>
+        <w:rFonts w:ascii="Wingdings" w:hAnsi="Wingdings" w:hint="default"/>
+        <w:sz w:val="20"/>
+      </w:rPr>
+    </w:lvl>
+    <w:lvl w:ilvl="7" w:tentative="1">
+      <w:start w:val="1"/>
+      <w:numFmt w:val="bullet"/>
+      <w:lvlText w:val=""/>
+      <w:lvlJc w:val="left"/>
+      <w:pPr>
+        <w:tabs>
+          <w:tab w:val="num" w:pos="5760"/>
+        </w:tabs>
+        <w:ind w:left="5760" w:hanging="360"/>
+      </w:pPr>
+      <w:rPr>
+        <w:rFonts w:ascii="Wingdings" w:hAnsi="Wingdings" w:hint="default"/>
+        <w:sz w:val="20"/>
+      </w:rPr>
+    </w:lvl>
+    <w:lvl w:ilvl="8" w:tentative="1">
+      <w:start w:val="1"/>
+      <w:numFmt w:val="bullet"/>
+      <w:lvlText w:val=""/>
+      <w:lvlJc w:val="left"/>
+      <w:pPr>
+        <w:tabs>
+          <w:tab w:val="num" w:pos="6480"/>
+        </w:tabs>
+        <w:ind w:left="6480" w:hanging="360"/>
+      </w:pPr>
+      <w:rPr>
+        <w:rFonts w:ascii="Wingdings" w:hAnsi="Wingdings" w:hint="default"/>
+        <w:sz w:val="20"/>
+      </w:rPr>
+    </w:lvl>
+  </w:abstractNum>
   <w:num w:numId="1" w16cid:durableId="1540581212">
     <w:abstractNumId w:val="1"/>
   </w:num>
   <w:num w:numId="2" w16cid:durableId="1000430864">
     <w:abstractNumId w:val="0"/>
+  </w:num>
+  <w:num w:numId="3" w16cid:durableId="1371222036">
+    <w:abstractNumId w:val="2"/>
+  </w:num>
+  <w:num w:numId="4" w16cid:durableId="69812406">
+    <w:abstractNumId w:val="3"/>
+  </w:num>
+  <w:num w:numId="5" w16cid:durableId="399060886">
+    <w:abstractNumId w:val="4"/>
+  </w:num>
+  <w:num w:numId="6" w16cid:durableId="1883521732">
+    <w:abstractNumId w:val="5"/>
   </w:num>
 </w:numbering>
 </file>

</xml_diff>